<commit_message>
task 1 code+report completed
</commit_message>
<xml_diff>
--- a/FoPC2025ikhan121.docx
+++ b/FoPC2025ikhan121.docx
@@ -58,6 +58,209 @@
       <w:r>
         <w:t xml:space="preserve"> </w:t>
       </w:r>
+    </w:p>
+    <w:sdt>
+      <w:sdtPr>
+        <w:id w:val="-143971325"/>
+        <w:docPartObj>
+          <w:docPartGallery w:val="Table of Contents"/>
+          <w:docPartUnique/>
+        </w:docPartObj>
+      </w:sdtPr>
+      <w:sdtEndPr>
+        <w:rPr>
+          <w:rFonts w:eastAsiaTheme="minorHAnsi" w:cs="Arial"/>
+          <w:b/>
+          <w:bCs/>
+          <w:noProof/>
+          <w:color w:val="auto"/>
+          <w:kern w:val="2"/>
+          <w:sz w:val="16"/>
+          <w:szCs w:val="16"/>
+          <w:lang w:val="en-GB"/>
+          <w14:ligatures w14:val="standardContextual"/>
+        </w:rPr>
+      </w:sdtEndPr>
+      <w:sdtContent>
+        <w:p>
+          <w:pPr>
+            <w:pStyle w:val="TOCHeading"/>
+          </w:pPr>
+          <w:r>
+            <w:t>Table of Contents</w:t>
+          </w:r>
+        </w:p>
+        <w:p>
+          <w:pPr>
+            <w:pStyle w:val="TOC3"/>
+            <w:tabs>
+              <w:tab w:val="right" w:leader="dot" w:pos="9628"/>
+            </w:tabs>
+            <w:rPr>
+              <w:rFonts w:asciiTheme="minorHAnsi" w:eastAsiaTheme="minorEastAsia" w:hAnsiTheme="minorHAnsi" w:cstheme="minorBidi"/>
+              <w:i w:val="0"/>
+              <w:iCs w:val="0"/>
+              <w:noProof/>
+              <w:sz w:val="24"/>
+              <w:szCs w:val="24"/>
+              <w:lang w:eastAsia="zh-CN"/>
+            </w:rPr>
+          </w:pPr>
+          <w:r>
+            <w:fldChar w:fldCharType="begin"/>
+          </w:r>
+          <w:r>
+            <w:instrText xml:space="preserve"> TOC \o "1-3" \h \z \u </w:instrText>
+          </w:r>
+          <w:r>
+            <w:fldChar w:fldCharType="separate"/>
+          </w:r>
+          <w:hyperlink w:anchor="_Toc215474893" w:history="1">
+            <w:r>
+              <w:rPr>
+                <w:rStyle w:val="Hyperlink"/>
+                <w:noProof/>
+              </w:rPr>
+              <w:t>Task 1 – Create the player object</w:t>
+            </w:r>
+            <w:r>
+              <w:rPr>
+                <w:noProof/>
+                <w:webHidden/>
+              </w:rPr>
+              <w:tab/>
+            </w:r>
+            <w:r>
+              <w:rPr>
+                <w:noProof/>
+                <w:webHidden/>
+              </w:rPr>
+              <w:fldChar w:fldCharType="begin"/>
+            </w:r>
+            <w:r>
+              <w:rPr>
+                <w:noProof/>
+                <w:webHidden/>
+              </w:rPr>
+              <w:instrText xml:space="preserve"> PAGEREF _Toc215474893 \h </w:instrText>
+            </w:r>
+            <w:r>
+              <w:rPr>
+                <w:noProof/>
+                <w:webHidden/>
+              </w:rPr>
+            </w:r>
+            <w:r>
+              <w:rPr>
+                <w:noProof/>
+                <w:webHidden/>
+              </w:rPr>
+              <w:fldChar w:fldCharType="separate"/>
+            </w:r>
+            <w:r>
+              <w:rPr>
+                <w:noProof/>
+                <w:webHidden/>
+              </w:rPr>
+              <w:t>1</w:t>
+            </w:r>
+            <w:r>
+              <w:rPr>
+                <w:noProof/>
+                <w:webHidden/>
+              </w:rPr>
+              <w:fldChar w:fldCharType="end"/>
+            </w:r>
+          </w:hyperlink>
+        </w:p>
+        <w:p>
+          <w:r>
+            <w:rPr>
+              <w:b/>
+              <w:bCs/>
+              <w:noProof/>
+            </w:rPr>
+            <w:fldChar w:fldCharType="end"/>
+          </w:r>
+        </w:p>
+      </w:sdtContent>
+    </w:sdt>
+    <w:p>
+      <w:pPr>
+        <w:pStyle w:val="Heading3"/>
+      </w:pPr>
+      <w:bookmarkStart w:id="0" w:name="_Toc215474893"/>
+      <w:r>
+        <w:t>Task 1 – Create the player object</w:t>
+      </w:r>
+      <w:bookmarkEnd w:id="0"/>
+    </w:p>
+    <w:p>
+      <w:r>
+        <w:t>Constructor method for</w:t>
+      </w:r>
+      <w:r>
+        <w:t xml:space="preserve"> previously declared </w:t>
+      </w:r>
+      <w:r>
+        <w:rPr>
+          <w:rStyle w:val="CodeChar"/>
+        </w:rPr>
+        <w:t>Player</w:t>
+      </w:r>
+      <w:r>
+        <w:t xml:space="preserve"> object with name </w:t>
+      </w:r>
+      <w:r>
+        <w:rPr>
+          <w:rStyle w:val="CodeChar"/>
+        </w:rPr>
+        <w:t>player</w:t>
+      </w:r>
+      <w:r>
+        <w:rPr>
+          <w:rStyle w:val="CodeChar"/>
+        </w:rPr>
+        <w:t xml:space="preserve"> </w:t>
+      </w:r>
+      <w:r>
+        <w:t>is called</w:t>
+      </w:r>
+      <w:r>
+        <w:rPr>
+          <w:rStyle w:val="CodeChar"/>
+        </w:rPr>
+        <w:t xml:space="preserve"> </w:t>
+      </w:r>
+      <w:r>
+        <w:t>via</w:t>
+      </w:r>
+      <w:r>
+        <w:t xml:space="preserve"> keyword </w:t>
+      </w:r>
+      <w:r>
+        <w:rPr>
+          <w:rStyle w:val="CodeChar"/>
+        </w:rPr>
+        <w:t>new</w:t>
+      </w:r>
+      <w:r>
+        <w:t xml:space="preserve">. </w:t>
+      </w:r>
+      <w:r>
+        <w:t xml:space="preserve">The parameters for the constructor are hard coded within the method. </w:t>
+      </w:r>
+    </w:p>
+    <w:p>
+      <w:pPr>
+        <w:rPr>
+          <w:rStyle w:val="SubtleEmphasis"/>
+          <w:i w:val="0"/>
+          <w:iCs w:val="0"/>
+          <w:color w:val="auto"/>
+          <w:lang w:val="en-US"/>
+        </w:rPr>
+      </w:pPr>
     </w:p>
     <w:sectPr>
       <w:headerReference w:type="default" r:id="rId11"/>
@@ -1087,7 +1290,6 @@
   <w:style w:type="character" w:default="1" w:styleId="DefaultParagraphFont">
     <w:name w:val="Default Paragraph Font"/>
     <w:uiPriority w:val="1"/>
-    <w:semiHidden/>
     <w:unhideWhenUsed/>
   </w:style>
   <w:style w:type="table" w:default="1" w:styleId="TableNormal">
@@ -1655,6 +1857,7 @@
   </w:style>
   <w:style w:type="paragraph" w:styleId="NoSpacing">
     <w:name w:val="No Spacing"/>
+    <w:link w:val="NoSpacingChar"/>
     <w:uiPriority w:val="1"/>
     <w:qFormat/>
     <w:rsid w:val="001D5311"/>
@@ -1708,6 +1911,55 @@
     <w:rsid w:val="00386A52"/>
     <w:rPr>
       <w:color w:val="666666"/>
+    </w:rPr>
+  </w:style>
+  <w:style w:type="character" w:styleId="Emphasis">
+    <w:name w:val="Emphasis"/>
+    <w:basedOn w:val="DefaultParagraphFont"/>
+    <w:uiPriority w:val="20"/>
+    <w:qFormat/>
+    <w:rsid w:val="00541A9F"/>
+    <w:rPr>
+      <w:i/>
+      <w:iCs/>
+    </w:rPr>
+  </w:style>
+  <w:style w:type="character" w:styleId="SubtleEmphasis">
+    <w:name w:val="Subtle Emphasis"/>
+    <w:basedOn w:val="DefaultParagraphFont"/>
+    <w:uiPriority w:val="19"/>
+    <w:qFormat/>
+    <w:rsid w:val="00541A9F"/>
+    <w:rPr>
+      <w:i/>
+      <w:iCs/>
+      <w:color w:val="404040" w:themeColor="text1" w:themeTint="BF"/>
+    </w:rPr>
+  </w:style>
+  <w:style w:type="paragraph" w:customStyle="1" w:styleId="Code">
+    <w:name w:val="Code"/>
+    <w:basedOn w:val="NoSpacing"/>
+    <w:link w:val="CodeChar"/>
+    <w:qFormat/>
+    <w:rsid w:val="00541A9F"/>
+    <w:rPr>
+      <w:rFonts w:ascii="Consolas" w:hAnsi="Consolas"/>
+    </w:rPr>
+  </w:style>
+  <w:style w:type="character" w:customStyle="1" w:styleId="NoSpacingChar">
+    <w:name w:val="No Spacing Char"/>
+    <w:basedOn w:val="DefaultParagraphFont"/>
+    <w:link w:val="NoSpacing"/>
+    <w:uiPriority w:val="1"/>
+    <w:rsid w:val="00541A9F"/>
+  </w:style>
+  <w:style w:type="character" w:customStyle="1" w:styleId="CodeChar">
+    <w:name w:val="Code Char"/>
+    <w:basedOn w:val="NoSpacingChar"/>
+    <w:link w:val="Code"/>
+    <w:rsid w:val="00541A9F"/>
+    <w:rPr>
+      <w:rFonts w:ascii="Consolas" w:hAnsi="Consolas"/>
     </w:rPr>
   </w:style>
 </w:styles>
@@ -2009,10 +2261,6 @@
 </file>
 
 <file path=customXml/item1.xml><?xml version="1.0" encoding="utf-8"?>
-<b:Sources xmlns:b="http://schemas.openxmlformats.org/officeDocument/2006/bibliography" xmlns="http://schemas.openxmlformats.org/officeDocument/2006/bibliography" SelectedStyle="\APASixthEditionOfficeOnline.xsl" StyleName="APA" Version="6"/>
-</file>
-
-<file path=customXml/item2.xml><?xml version="1.0" encoding="utf-8"?>
 <p:properties xmlns:p="http://schemas.microsoft.com/office/2006/metadata/properties" xmlns:xsi="http://www.w3.org/2001/XMLSchema-instance" xmlns:pc="http://schemas.microsoft.com/office/infopath/2007/PartnerControls">
   <documentManagement>
     <_activity xmlns="612712a8-ae2a-4dcd-b942-9b8f9ae96e9e" xsi:nil="true"/>
@@ -2020,16 +2268,11 @@
 </p:properties>
 </file>
 
-<file path=customXml/item3.xml><?xml version="1.0" encoding="utf-8"?>
-<?mso-contentType ?>
-<FormTemplates xmlns="http://schemas.microsoft.com/sharepoint/v3/contenttype/forms">
-  <Display>DocumentLibraryForm</Display>
-  <Edit>DocumentLibraryForm</Edit>
-  <New>DocumentLibraryForm</New>
-</FormTemplates>
+<file path=customXml/item2.xml><?xml version="1.0" encoding="utf-8"?>
+<b:Sources xmlns:b="http://schemas.openxmlformats.org/officeDocument/2006/bibliography" xmlns="http://schemas.openxmlformats.org/officeDocument/2006/bibliography" SelectedStyle="\APASixthEditionOfficeOnline.xsl" StyleName="APA" Version="6"/>
 </file>
 
-<file path=customXml/item4.xml><?xml version="1.0" encoding="utf-8"?>
+<file path=customXml/item3.xml><?xml version="1.0" encoding="utf-8"?>
 <ct:contentTypeSchema xmlns:ct="http://schemas.microsoft.com/office/2006/metadata/contentType" xmlns:ma="http://schemas.microsoft.com/office/2006/metadata/properties/metaAttributes" ct:_="" ma:_="" ma:contentTypeName="Document" ma:contentTypeID="0x0101001259B59CE603B546A477065F36A33069" ma:contentTypeVersion="10" ma:contentTypeDescription="Create a new document." ma:contentTypeScope="" ma:versionID="e267d0a13990b8fd627f8d5f5e46e620">
   <xsd:schema xmlns:xsd="http://www.w3.org/2001/XMLSchema" xmlns:xs="http://www.w3.org/2001/XMLSchema" xmlns:p="http://schemas.microsoft.com/office/2006/metadata/properties" xmlns:ns3="612712a8-ae2a-4dcd-b942-9b8f9ae96e9e" targetNamespace="http://schemas.microsoft.com/office/2006/metadata/properties" ma:root="true" ma:fieldsID="50aedaacc0c08878ea9fcd7c78f77de9" ns3:_="">
     <xsd:import namespace="612712a8-ae2a-4dcd-b942-9b8f9ae96e9e"/>
@@ -2211,15 +2454,16 @@
 </ct:contentTypeSchema>
 </file>
 
-<file path=customXml/itemProps1.xml><?xml version="1.0" encoding="utf-8"?>
-<ds:datastoreItem xmlns:ds="http://schemas.openxmlformats.org/officeDocument/2006/customXml" ds:itemID="{B620B58F-969B-4C6D-86D8-8C4AC0D91E03}">
-  <ds:schemaRefs>
-    <ds:schemaRef ds:uri="http://schemas.openxmlformats.org/officeDocument/2006/bibliography"/>
-  </ds:schemaRefs>
-</ds:datastoreItem>
+<file path=customXml/item4.xml><?xml version="1.0" encoding="utf-8"?>
+<?mso-contentType ?>
+<FormTemplates xmlns="http://schemas.microsoft.com/sharepoint/v3/contenttype/forms">
+  <Display>DocumentLibraryForm</Display>
+  <Edit>DocumentLibraryForm</Edit>
+  <New>DocumentLibraryForm</New>
+</FormTemplates>
 </file>
 
-<file path=customXml/itemProps2.xml><?xml version="1.0" encoding="utf-8"?>
+<file path=customXml/itemProps1.xml><?xml version="1.0" encoding="utf-8"?>
 <ds:datastoreItem xmlns:ds="http://schemas.openxmlformats.org/officeDocument/2006/customXml" ds:itemID="{B846D8C8-31CE-45F4-8C1D-EE9351D06AF0}">
   <ds:schemaRefs>
     <ds:schemaRef ds:uri="http://schemas.microsoft.com/office/2006/metadata/properties"/>
@@ -2229,15 +2473,15 @@
 </ds:datastoreItem>
 </file>
 
-<file path=customXml/itemProps3.xml><?xml version="1.0" encoding="utf-8"?>
-<ds:datastoreItem xmlns:ds="http://schemas.openxmlformats.org/officeDocument/2006/customXml" ds:itemID="{F31C2C17-A0ED-4242-845D-6D0F7B79A585}">
+<file path=customXml/itemProps2.xml><?xml version="1.0" encoding="utf-8"?>
+<ds:datastoreItem xmlns:ds="http://schemas.openxmlformats.org/officeDocument/2006/customXml" ds:itemID="{B620B58F-969B-4C6D-86D8-8C4AC0D91E03}">
   <ds:schemaRefs>
-    <ds:schemaRef ds:uri="http://schemas.microsoft.com/sharepoint/v3/contenttype/forms"/>
+    <ds:schemaRef ds:uri="http://schemas.openxmlformats.org/officeDocument/2006/bibliography"/>
   </ds:schemaRefs>
 </ds:datastoreItem>
 </file>
 
-<file path=customXml/itemProps4.xml><?xml version="1.0" encoding="utf-8"?>
+<file path=customXml/itemProps3.xml><?xml version="1.0" encoding="utf-8"?>
 <ds:datastoreItem xmlns:ds="http://schemas.openxmlformats.org/officeDocument/2006/customXml" ds:itemID="{C60B92E3-4CE3-4058-B654-E81D81D45CF6}">
   <ds:schemaRefs>
     <ds:schemaRef ds:uri="http://schemas.microsoft.com/office/2006/metadata/contentType"/>
@@ -2253,4 +2497,12 @@
     <ds:schemaRef ds:uri="http://schemas.microsoft.com/internal/obd"/>
   </ds:schemaRefs>
 </ds:datastoreItem>
+</file>
+
+<file path=customXml/itemProps4.xml><?xml version="1.0" encoding="utf-8"?>
+<ds:datastoreItem xmlns:ds="http://schemas.openxmlformats.org/officeDocument/2006/customXml" ds:itemID="{F31C2C17-A0ED-4242-845D-6D0F7B79A585}">
+  <ds:schemaRefs>
+    <ds:schemaRef ds:uri="http://schemas.microsoft.com/sharepoint/v3/contenttype/forms"/>
+  </ds:schemaRefs>
+</ds:datastoreItem>
 </file>
</xml_diff>

<commit_message>
task 2 code+report completed
</commit_message>
<xml_diff>
--- a/FoPC2025ikhan121.docx
+++ b/FoPC2025ikhan121.docx
@@ -197,7 +197,19 @@
     </w:p>
     <w:p>
       <w:r>
-        <w:t>Constructor method for</w:t>
+        <w:t xml:space="preserve">Constructor method </w:t>
+      </w:r>
+      <w:r>
+        <w:rPr>
+          <w:rStyle w:val="CodeChar"/>
+        </w:rPr>
+        <w:t>Player()</w:t>
+      </w:r>
+      <w:r>
+        <w:t xml:space="preserve"> </w:t>
+      </w:r>
+      <w:r>
+        <w:t>for</w:t>
       </w:r>
       <w:r>
         <w:t xml:space="preserve"> previously declared </w:t>
@@ -248,7 +260,10 @@
         <w:t xml:space="preserve">. </w:t>
       </w:r>
       <w:r>
-        <w:t xml:space="preserve">The parameters for the constructor are hard coded within the method. </w:t>
+        <w:t>The parameters for the constructor are hard coded within the method</w:t>
+      </w:r>
+      <w:r>
+        <w:t xml:space="preserve"> as per the instruction of the related comment.</w:t>
       </w:r>
     </w:p>
     <w:p>

</xml_diff>

<commit_message>
task 5 code complete .docx for previous commits is wrong, report did not save
</commit_message>
<xml_diff>
--- a/FoPC2025ikhan121.docx
+++ b/FoPC2025ikhan121.docx
@@ -61,6 +61,15 @@
     </w:p>
     <w:sdt>
       <w:sdtPr>
+        <w:rPr>
+          <w:rFonts w:eastAsiaTheme="minorHAnsi" w:cs="Arial"/>
+          <w:color w:val="auto"/>
+          <w:kern w:val="2"/>
+          <w:sz w:val="16"/>
+          <w:szCs w:val="16"/>
+          <w:lang w:val="en-GB"/>
+          <w14:ligatures w14:val="standardContextual"/>
+        </w:rPr>
         <w:id w:val="-143971325"/>
         <w:docPartObj>
           <w:docPartGallery w:val="Table of Contents"/>
@@ -69,16 +78,9 @@
       </w:sdtPr>
       <w:sdtEndPr>
         <w:rPr>
-          <w:rFonts w:eastAsiaTheme="minorHAnsi" w:cs="Arial"/>
           <w:b/>
           <w:bCs/>
           <w:noProof/>
-          <w:color w:val="auto"/>
-          <w:kern w:val="2"/>
-          <w:sz w:val="16"/>
-          <w:szCs w:val="16"/>
-          <w:lang w:val="en-GB"/>
-          <w14:ligatures w14:val="standardContextual"/>
         </w:rPr>
       </w:sdtEndPr>
       <w:sdtContent>
@@ -268,12 +270,49 @@
     </w:p>
     <w:p>
       <w:pPr>
+        <w:pStyle w:val="Heading3"/>
+      </w:pPr>
+      <w:r>
+        <w:t>Task 2 – Move the player</w:t>
+      </w:r>
+    </w:p>
+    <w:p>
+      <w:pPr>
+        <w:pStyle w:val="Heading3"/>
+      </w:pPr>
+      <w:r>
+        <w:t>Task 3 – Creating a farm</w:t>
+      </w:r>
+    </w:p>
+    <w:p>
+      <w:pPr>
+        <w:pStyle w:val="Heading3"/>
+      </w:pPr>
+      <w:r>
+        <w:t>Task 4 – Better player movement</w:t>
+      </w:r>
+    </w:p>
+    <w:p>
+      <w:pPr>
+        <w:pStyle w:val="Heading3"/>
+      </w:pPr>
+      <w:r>
+        <w:t>Task 5 – A better farm</w:t>
+      </w:r>
+    </w:p>
+    <w:p/>
+    <w:p/>
+    <w:p/>
+    <w:p/>
+    <w:p/>
+    <w:p/>
+    <w:p>
+      <w:pPr>
         <w:rPr>
           <w:rStyle w:val="SubtleEmphasis"/>
           <w:i w:val="0"/>
           <w:iCs w:val="0"/>
           <w:color w:val="auto"/>
-          <w:lang w:val="en-US"/>
         </w:rPr>
       </w:pPr>
     </w:p>
@@ -363,16 +402,7 @@
       <w:tab/>
     </w:r>
     <w:r>
-      <w:t>14</w:t>
-    </w:r>
-    <w:r>
-      <w:t>/</w:t>
-    </w:r>
-    <w:r>
-      <w:t>11</w:t>
-    </w:r>
-    <w:r>
-      <w:t>/2025</w:t>
+      <w:t>[DATE OF SUBMISSION HERE]</w:t>
     </w:r>
   </w:p>
 </w:ftr>
@@ -414,7 +444,10 @@
       <w:t xml:space="preserve">COS4016-B </w:t>
     </w:r>
     <w:r>
-      <w:t>Descriptive Code Report</w:t>
+      <w:t>Technical</w:t>
+    </w:r>
+    <w:r>
+      <w:t xml:space="preserve"> Code Report</w:t>
     </w:r>
   </w:p>
 </w:hdr>
@@ -1305,6 +1338,7 @@
   <w:style w:type="character" w:default="1" w:styleId="DefaultParagraphFont">
     <w:name w:val="Default Paragraph Font"/>
     <w:uiPriority w:val="1"/>
+    <w:semiHidden/>
     <w:unhideWhenUsed/>
   </w:style>
   <w:style w:type="table" w:default="1" w:styleId="TableNormal">
@@ -2276,6 +2310,15 @@
 </file>
 
 <file path=customXml/item1.xml><?xml version="1.0" encoding="utf-8"?>
+<?mso-contentType ?>
+<FormTemplates xmlns="http://schemas.microsoft.com/sharepoint/v3/contenttype/forms">
+  <Display>DocumentLibraryForm</Display>
+  <Edit>DocumentLibraryForm</Edit>
+  <New>DocumentLibraryForm</New>
+</FormTemplates>
+</file>
+
+<file path=customXml/item2.xml><?xml version="1.0" encoding="utf-8"?>
 <p:properties xmlns:p="http://schemas.microsoft.com/office/2006/metadata/properties" xmlns:xsi="http://www.w3.org/2001/XMLSchema-instance" xmlns:pc="http://schemas.microsoft.com/office/infopath/2007/PartnerControls">
   <documentManagement>
     <_activity xmlns="612712a8-ae2a-4dcd-b942-9b8f9ae96e9e" xsi:nil="true"/>
@@ -2283,11 +2326,11 @@
 </p:properties>
 </file>
 
-<file path=customXml/item2.xml><?xml version="1.0" encoding="utf-8"?>
+<file path=customXml/item3.xml><?xml version="1.0" encoding="utf-8"?>
 <b:Sources xmlns:b="http://schemas.openxmlformats.org/officeDocument/2006/bibliography" xmlns="http://schemas.openxmlformats.org/officeDocument/2006/bibliography" SelectedStyle="\APASixthEditionOfficeOnline.xsl" StyleName="APA" Version="6"/>
 </file>
 
-<file path=customXml/item3.xml><?xml version="1.0" encoding="utf-8"?>
+<file path=customXml/item4.xml><?xml version="1.0" encoding="utf-8"?>
 <ct:contentTypeSchema xmlns:ct="http://schemas.microsoft.com/office/2006/metadata/contentType" xmlns:ma="http://schemas.microsoft.com/office/2006/metadata/properties/metaAttributes" ct:_="" ma:_="" ma:contentTypeName="Document" ma:contentTypeID="0x0101001259B59CE603B546A477065F36A33069" ma:contentTypeVersion="10" ma:contentTypeDescription="Create a new document." ma:contentTypeScope="" ma:versionID="e267d0a13990b8fd627f8d5f5e46e620">
   <xsd:schema xmlns:xsd="http://www.w3.org/2001/XMLSchema" xmlns:xs="http://www.w3.org/2001/XMLSchema" xmlns:p="http://schemas.microsoft.com/office/2006/metadata/properties" xmlns:ns3="612712a8-ae2a-4dcd-b942-9b8f9ae96e9e" targetNamespace="http://schemas.microsoft.com/office/2006/metadata/properties" ma:root="true" ma:fieldsID="50aedaacc0c08878ea9fcd7c78f77de9" ns3:_="">
     <xsd:import namespace="612712a8-ae2a-4dcd-b942-9b8f9ae96e9e"/>
@@ -2469,16 +2512,15 @@
 </ct:contentTypeSchema>
 </file>
 
-<file path=customXml/item4.xml><?xml version="1.0" encoding="utf-8"?>
-<?mso-contentType ?>
-<FormTemplates xmlns="http://schemas.microsoft.com/sharepoint/v3/contenttype/forms">
-  <Display>DocumentLibraryForm</Display>
-  <Edit>DocumentLibraryForm</Edit>
-  <New>DocumentLibraryForm</New>
-</FormTemplates>
+<file path=customXml/itemProps1.xml><?xml version="1.0" encoding="utf-8"?>
+<ds:datastoreItem xmlns:ds="http://schemas.openxmlformats.org/officeDocument/2006/customXml" ds:itemID="{F31C2C17-A0ED-4242-845D-6D0F7B79A585}">
+  <ds:schemaRefs>
+    <ds:schemaRef ds:uri="http://schemas.microsoft.com/sharepoint/v3/contenttype/forms"/>
+  </ds:schemaRefs>
+</ds:datastoreItem>
 </file>
 
-<file path=customXml/itemProps1.xml><?xml version="1.0" encoding="utf-8"?>
+<file path=customXml/itemProps2.xml><?xml version="1.0" encoding="utf-8"?>
 <ds:datastoreItem xmlns:ds="http://schemas.openxmlformats.org/officeDocument/2006/customXml" ds:itemID="{B846D8C8-31CE-45F4-8C1D-EE9351D06AF0}">
   <ds:schemaRefs>
     <ds:schemaRef ds:uri="http://schemas.microsoft.com/office/2006/metadata/properties"/>
@@ -2488,7 +2530,7 @@
 </ds:datastoreItem>
 </file>
 
-<file path=customXml/itemProps2.xml><?xml version="1.0" encoding="utf-8"?>
+<file path=customXml/itemProps3.xml><?xml version="1.0" encoding="utf-8"?>
 <ds:datastoreItem xmlns:ds="http://schemas.openxmlformats.org/officeDocument/2006/customXml" ds:itemID="{B620B58F-969B-4C6D-86D8-8C4AC0D91E03}">
   <ds:schemaRefs>
     <ds:schemaRef ds:uri="http://schemas.openxmlformats.org/officeDocument/2006/bibliography"/>
@@ -2496,7 +2538,7 @@
 </ds:datastoreItem>
 </file>
 
-<file path=customXml/itemProps3.xml><?xml version="1.0" encoding="utf-8"?>
+<file path=customXml/itemProps4.xml><?xml version="1.0" encoding="utf-8"?>
 <ds:datastoreItem xmlns:ds="http://schemas.openxmlformats.org/officeDocument/2006/customXml" ds:itemID="{C60B92E3-4CE3-4058-B654-E81D81D45CF6}">
   <ds:schemaRefs>
     <ds:schemaRef ds:uri="http://schemas.microsoft.com/office/2006/metadata/contentType"/>
@@ -2512,12 +2554,4 @@
     <ds:schemaRef ds:uri="http://schemas.microsoft.com/internal/obd"/>
   </ds:schemaRefs>
 </ds:datastoreItem>
-</file>
-
-<file path=customXml/itemProps4.xml><?xml version="1.0" encoding="utf-8"?>
-<ds:datastoreItem xmlns:ds="http://schemas.openxmlformats.org/officeDocument/2006/customXml" ds:itemID="{F31C2C17-A0ED-4242-845D-6D0F7B79A585}">
-  <ds:schemaRefs>
-    <ds:schemaRef ds:uri="http://schemas.microsoft.com/sharepoint/v3/contenttype/forms"/>
-  </ds:schemaRefs>
-</ds:datastoreItem>
 </file>
</xml_diff>

<commit_message>
added report for task 2
</commit_message>
<xml_diff>
--- a/FoPC2025ikhan121.docx
+++ b/FoPC2025ikhan121.docx
@@ -201,11 +201,19 @@
       <w:r>
         <w:t xml:space="preserve">Constructor method </w:t>
       </w:r>
+      <w:proofErr w:type="gramStart"/>
       <w:r>
         <w:rPr>
           <w:rStyle w:val="CodeChar"/>
         </w:rPr>
-        <w:t>Player()</w:t>
+        <w:t>Player(</w:t>
+      </w:r>
+      <w:proofErr w:type="gramEnd"/>
+      <w:r>
+        <w:rPr>
+          <w:rStyle w:val="CodeChar"/>
+        </w:rPr>
+        <w:t>)</w:t>
       </w:r>
       <w:r>
         <w:t xml:space="preserve"> </w:t>
@@ -274,6 +282,181 @@
       </w:pPr>
       <w:r>
         <w:t>Task 2 – Move the player</w:t>
+      </w:r>
+    </w:p>
+    <w:p>
+      <w:r>
+        <w:t xml:space="preserve">Two integer variables are created to track the initial position of the player: </w:t>
+      </w:r>
+      <w:proofErr w:type="spellStart"/>
+      <w:r>
+        <w:rPr>
+          <w:rStyle w:val="CodeChar"/>
+        </w:rPr>
+        <w:t>currentX</w:t>
+      </w:r>
+      <w:proofErr w:type="spellEnd"/>
+      <w:r>
+        <w:t xml:space="preserve"> and</w:t>
+      </w:r>
+      <w:r>
+        <w:rPr>
+          <w:rStyle w:val="CodeChar"/>
+        </w:rPr>
+        <w:t xml:space="preserve"> </w:t>
+      </w:r>
+      <w:proofErr w:type="spellStart"/>
+      <w:r>
+        <w:rPr>
+          <w:rStyle w:val="CodeChar"/>
+        </w:rPr>
+        <w:t>currentY</w:t>
+      </w:r>
+      <w:proofErr w:type="spellEnd"/>
+      <w:r>
+        <w:t xml:space="preserve"> via</w:t>
+      </w:r>
+      <w:r>
+        <w:t xml:space="preserve"> the </w:t>
+      </w:r>
+      <w:r>
+        <w:t xml:space="preserve">inherited </w:t>
+      </w:r>
+      <w:proofErr w:type="spellStart"/>
+      <w:proofErr w:type="gramStart"/>
+      <w:r>
+        <w:rPr>
+          <w:rStyle w:val="CodeChar"/>
+        </w:rPr>
+        <w:t>getX</w:t>
+      </w:r>
+      <w:proofErr w:type="spellEnd"/>
+      <w:r>
+        <w:rPr>
+          <w:rStyle w:val="CodeChar"/>
+        </w:rPr>
+        <w:t>(</w:t>
+      </w:r>
+      <w:proofErr w:type="gramEnd"/>
+      <w:r>
+        <w:rPr>
+          <w:rStyle w:val="CodeChar"/>
+        </w:rPr>
+        <w:t>)</w:t>
+      </w:r>
+      <w:r>
+        <w:t xml:space="preserve"> and </w:t>
+      </w:r>
+      <w:proofErr w:type="spellStart"/>
+      <w:proofErr w:type="gramStart"/>
+      <w:r>
+        <w:rPr>
+          <w:rStyle w:val="CodeChar"/>
+        </w:rPr>
+        <w:t>getY</w:t>
+      </w:r>
+      <w:proofErr w:type="spellEnd"/>
+      <w:r>
+        <w:rPr>
+          <w:rStyle w:val="CodeChar"/>
+        </w:rPr>
+        <w:t>(</w:t>
+      </w:r>
+      <w:proofErr w:type="gramEnd"/>
+      <w:r>
+        <w:rPr>
+          <w:rStyle w:val="CodeChar"/>
+        </w:rPr>
+        <w:t>)</w:t>
+      </w:r>
+      <w:r>
+        <w:t xml:space="preserve"> methods from the </w:t>
+      </w:r>
+      <w:r>
+        <w:rPr>
+          <w:rStyle w:val="CodeChar"/>
+        </w:rPr>
+        <w:t>Entity</w:t>
+      </w:r>
+      <w:r>
+        <w:t xml:space="preserve"> class. </w:t>
+      </w:r>
+      <w:r>
+        <w:t xml:space="preserve">A </w:t>
+      </w:r>
+      <w:r>
+        <w:rPr>
+          <w:rStyle w:val="CodeChar"/>
+        </w:rPr>
+        <w:t>switch case</w:t>
+      </w:r>
+      <w:r>
+        <w:t xml:space="preserve"> structure handles the passed argument, determining the direction of movement. </w:t>
+      </w:r>
+      <w:r>
+        <w:t>A simple arithmetic operation occurs for each movement</w:t>
+      </w:r>
+      <w:r>
+        <w:t xml:space="preserve">, utilising the inherited </w:t>
+      </w:r>
+      <w:proofErr w:type="spellStart"/>
+      <w:proofErr w:type="gramStart"/>
+      <w:r>
+        <w:rPr>
+          <w:rStyle w:val="CodeChar"/>
+        </w:rPr>
+        <w:t>setPosition</w:t>
+      </w:r>
+      <w:proofErr w:type="spellEnd"/>
+      <w:r>
+        <w:rPr>
+          <w:rStyle w:val="CodeChar"/>
+        </w:rPr>
+        <w:t>(</w:t>
+      </w:r>
+      <w:proofErr w:type="gramEnd"/>
+      <w:r>
+        <w:rPr>
+          <w:rStyle w:val="CodeChar"/>
+        </w:rPr>
+        <w:t>)</w:t>
+      </w:r>
+      <w:r>
+        <w:t xml:space="preserve">. </w:t>
+      </w:r>
+    </w:p>
+    <w:p>
+      <w:r>
+        <w:t xml:space="preserve">For example, if moving up, </w:t>
+      </w:r>
+      <w:r>
+        <w:t xml:space="preserve">the operation is </w:t>
+      </w:r>
+      <w:r>
+        <w:rPr>
+          <w:rStyle w:val="CodeChar"/>
+        </w:rPr>
+        <w:t>currentY-</w:t>
+      </w:r>
+      <w:proofErr w:type="gramStart"/>
+      <w:r>
+        <w:rPr>
+          <w:rStyle w:val="CodeChar"/>
+        </w:rPr>
+        <w:t>1</w:t>
+      </w:r>
+      <w:r>
+        <w:t xml:space="preserve"> </w:t>
+      </w:r>
+      <w:r>
+        <w:t>,</w:t>
+      </w:r>
+      <w:proofErr w:type="gramEnd"/>
+      <w:r>
+        <w:t xml:space="preserve"> according to the convention of the </w:t>
+      </w:r>
+      <w:r>
+        <w:t>origin existing in the top left corner.</w:t>
       </w:r>
     </w:p>
     <w:p>

</xml_diff>

<commit_message>
added report for task 3
</commit_message>
<xml_diff>
--- a/FoPC2025ikhan121.docx
+++ b/FoPC2025ikhan121.docx
@@ -468,6 +468,123 @@
       </w:r>
     </w:p>
     <w:p>
+      <w:r>
+        <w:t xml:space="preserve">The previously declared </w:t>
+      </w:r>
+      <w:r>
+        <w:rPr>
+          <w:rStyle w:val="CodeChar"/>
+        </w:rPr>
+        <w:t>Tile</w:t>
+      </w:r>
+      <w:r>
+        <w:t xml:space="preserve"> </w:t>
+      </w:r>
+      <w:r>
+        <w:t xml:space="preserve">array </w:t>
+      </w:r>
+      <w:r>
+        <w:rPr>
+          <w:rStyle w:val="CodeChar"/>
+        </w:rPr>
+        <w:t>level</w:t>
+      </w:r>
+      <w:r>
+        <w:t xml:space="preserve"> is instanced, creating an empty array of size relating to the </w:t>
+      </w:r>
+      <w:r>
+        <w:t xml:space="preserve">constants </w:t>
+      </w:r>
+      <w:r>
+        <w:rPr>
+          <w:rStyle w:val="CodeChar"/>
+        </w:rPr>
+        <w:t>LEVEL_WIDTH</w:t>
+      </w:r>
+      <w:r>
+        <w:t xml:space="preserve"> and </w:t>
+      </w:r>
+      <w:r>
+        <w:rPr>
+          <w:rStyle w:val="CodeChar"/>
+        </w:rPr>
+        <w:t>LEVEL_HEIGHT</w:t>
+      </w:r>
+      <w:r>
+        <w:t>.</w:t>
+      </w:r>
+    </w:p>
+    <w:p>
+      <w:r>
+        <w:t xml:space="preserve">It is then iterated through using nested </w:t>
+      </w:r>
+      <w:r>
+        <w:rPr>
+          <w:rStyle w:val="CodeChar"/>
+        </w:rPr>
+        <w:t>for</w:t>
+      </w:r>
+      <w:r>
+        <w:t xml:space="preserve"> loops, creating pointers </w:t>
+      </w:r>
+      <w:proofErr w:type="spellStart"/>
+      <w:r>
+        <w:rPr>
+          <w:rStyle w:val="CodeChar"/>
+        </w:rPr>
+        <w:t>i</w:t>
+      </w:r>
+      <w:proofErr w:type="spellEnd"/>
+      <w:r>
+        <w:t xml:space="preserve"> and </w:t>
+      </w:r>
+      <w:r>
+        <w:rPr>
+          <w:rStyle w:val="CodeChar"/>
+        </w:rPr>
+        <w:t>j</w:t>
+      </w:r>
+      <w:r>
+        <w:t xml:space="preserve"> to track current position. The rows are fully explored before continuing to the next. For each position, a</w:t>
+      </w:r>
+      <w:r>
+        <w:t xml:space="preserve"> </w:t>
+      </w:r>
+      <w:r>
+        <w:rPr>
+          <w:rStyle w:val="CodeChar"/>
+        </w:rPr>
+        <w:t>Tile</w:t>
+      </w:r>
+      <w:r>
+        <w:t xml:space="preserve"> object is created with </w:t>
+      </w:r>
+      <w:r>
+        <w:t xml:space="preserve">a </w:t>
+      </w:r>
+      <w:r>
+        <w:rPr>
+          <w:rStyle w:val="CodeChar"/>
+        </w:rPr>
+        <w:t>TileType</w:t>
+      </w:r>
+      <w:r>
+        <w:t xml:space="preserve"> as required by the constructor</w:t>
+      </w:r>
+      <w:r>
+        <w:t xml:space="preserve">. This is set to </w:t>
+      </w:r>
+      <w:r>
+        <w:rPr>
+          <w:rStyle w:val="CodeChar"/>
+        </w:rPr>
+        <w:t>STONE_GROUND</w:t>
+      </w:r>
+      <w:r>
+        <w:t>, as suggested by the documentation.</w:t>
+      </w:r>
+    </w:p>
+    <w:p>
       <w:pPr>
         <w:pStyle w:val="Heading3"/>
       </w:pPr>
@@ -546,6 +663,7 @@
         <w:docPartUnique/>
       </w:docPartObj>
     </w:sdtPr>
+    <w:sdtEndPr/>
     <w:sdtContent>
       <w:p>
         <w:pPr>
@@ -1521,7 +1639,6 @@
   <w:style w:type="character" w:default="1" w:styleId="DefaultParagraphFont">
     <w:name w:val="Default Paragraph Font"/>
     <w:uiPriority w:val="1"/>
-    <w:semiHidden/>
     <w:unhideWhenUsed/>
   </w:style>
   <w:style w:type="table" w:default="1" w:styleId="TableNormal">
@@ -2493,6 +2610,14 @@
 </file>
 
 <file path=customXml/item1.xml><?xml version="1.0" encoding="utf-8"?>
+<p:properties xmlns:p="http://schemas.microsoft.com/office/2006/metadata/properties" xmlns:xsi="http://www.w3.org/2001/XMLSchema-instance" xmlns:pc="http://schemas.microsoft.com/office/infopath/2007/PartnerControls">
+  <documentManagement>
+    <_activity xmlns="612712a8-ae2a-4dcd-b942-9b8f9ae96e9e" xsi:nil="true"/>
+  </documentManagement>
+</p:properties>
+</file>
+
+<file path=customXml/item2.xml><?xml version="1.0" encoding="utf-8"?>
 <?mso-contentType ?>
 <FormTemplates xmlns="http://schemas.microsoft.com/sharepoint/v3/contenttype/forms">
   <Display>DocumentLibraryForm</Display>
@@ -2501,19 +2626,7 @@
 </FormTemplates>
 </file>
 
-<file path=customXml/item2.xml><?xml version="1.0" encoding="utf-8"?>
-<p:properties xmlns:p="http://schemas.microsoft.com/office/2006/metadata/properties" xmlns:xsi="http://www.w3.org/2001/XMLSchema-instance" xmlns:pc="http://schemas.microsoft.com/office/infopath/2007/PartnerControls">
-  <documentManagement>
-    <_activity xmlns="612712a8-ae2a-4dcd-b942-9b8f9ae96e9e" xsi:nil="true"/>
-  </documentManagement>
-</p:properties>
-</file>
-
 <file path=customXml/item3.xml><?xml version="1.0" encoding="utf-8"?>
-<b:Sources xmlns:b="http://schemas.openxmlformats.org/officeDocument/2006/bibliography" xmlns="http://schemas.openxmlformats.org/officeDocument/2006/bibliography" SelectedStyle="\APASixthEditionOfficeOnline.xsl" StyleName="APA" Version="6"/>
-</file>
-
-<file path=customXml/item4.xml><?xml version="1.0" encoding="utf-8"?>
 <ct:contentTypeSchema xmlns:ct="http://schemas.microsoft.com/office/2006/metadata/contentType" xmlns:ma="http://schemas.microsoft.com/office/2006/metadata/properties/metaAttributes" ct:_="" ma:_="" ma:contentTypeName="Document" ma:contentTypeID="0x0101001259B59CE603B546A477065F36A33069" ma:contentTypeVersion="10" ma:contentTypeDescription="Create a new document." ma:contentTypeScope="" ma:versionID="e267d0a13990b8fd627f8d5f5e46e620">
   <xsd:schema xmlns:xsd="http://www.w3.org/2001/XMLSchema" xmlns:xs="http://www.w3.org/2001/XMLSchema" xmlns:p="http://schemas.microsoft.com/office/2006/metadata/properties" xmlns:ns3="612712a8-ae2a-4dcd-b942-9b8f9ae96e9e" targetNamespace="http://schemas.microsoft.com/office/2006/metadata/properties" ma:root="true" ma:fieldsID="50aedaacc0c08878ea9fcd7c78f77de9" ns3:_="">
     <xsd:import namespace="612712a8-ae2a-4dcd-b942-9b8f9ae96e9e"/>
@@ -2695,15 +2808,11 @@
 </ct:contentTypeSchema>
 </file>
 
-<file path=customXml/itemProps1.xml><?xml version="1.0" encoding="utf-8"?>
-<ds:datastoreItem xmlns:ds="http://schemas.openxmlformats.org/officeDocument/2006/customXml" ds:itemID="{F31C2C17-A0ED-4242-845D-6D0F7B79A585}">
-  <ds:schemaRefs>
-    <ds:schemaRef ds:uri="http://schemas.microsoft.com/sharepoint/v3/contenttype/forms"/>
-  </ds:schemaRefs>
-</ds:datastoreItem>
+<file path=customXml/item4.xml><?xml version="1.0" encoding="utf-8"?>
+<b:Sources xmlns:b="http://schemas.openxmlformats.org/officeDocument/2006/bibliography" xmlns="http://schemas.openxmlformats.org/officeDocument/2006/bibliography" SelectedStyle="\APASixthEditionOfficeOnline.xsl" StyleName="APA" Version="6"/>
 </file>
 
-<file path=customXml/itemProps2.xml><?xml version="1.0" encoding="utf-8"?>
+<file path=customXml/itemProps1.xml><?xml version="1.0" encoding="utf-8"?>
 <ds:datastoreItem xmlns:ds="http://schemas.openxmlformats.org/officeDocument/2006/customXml" ds:itemID="{B846D8C8-31CE-45F4-8C1D-EE9351D06AF0}">
   <ds:schemaRefs>
     <ds:schemaRef ds:uri="http://schemas.microsoft.com/office/2006/metadata/properties"/>
@@ -2713,15 +2822,15 @@
 </ds:datastoreItem>
 </file>
 
-<file path=customXml/itemProps3.xml><?xml version="1.0" encoding="utf-8"?>
-<ds:datastoreItem xmlns:ds="http://schemas.openxmlformats.org/officeDocument/2006/customXml" ds:itemID="{B620B58F-969B-4C6D-86D8-8C4AC0D91E03}">
+<file path=customXml/itemProps2.xml><?xml version="1.0" encoding="utf-8"?>
+<ds:datastoreItem xmlns:ds="http://schemas.openxmlformats.org/officeDocument/2006/customXml" ds:itemID="{F31C2C17-A0ED-4242-845D-6D0F7B79A585}">
   <ds:schemaRefs>
-    <ds:schemaRef ds:uri="http://schemas.openxmlformats.org/officeDocument/2006/bibliography"/>
+    <ds:schemaRef ds:uri="http://schemas.microsoft.com/sharepoint/v3/contenttype/forms"/>
   </ds:schemaRefs>
 </ds:datastoreItem>
 </file>
 
-<file path=customXml/itemProps4.xml><?xml version="1.0" encoding="utf-8"?>
+<file path=customXml/itemProps3.xml><?xml version="1.0" encoding="utf-8"?>
 <ds:datastoreItem xmlns:ds="http://schemas.openxmlformats.org/officeDocument/2006/customXml" ds:itemID="{C60B92E3-4CE3-4058-B654-E81D81D45CF6}">
   <ds:schemaRefs>
     <ds:schemaRef ds:uri="http://schemas.microsoft.com/office/2006/metadata/contentType"/>
@@ -2737,4 +2846,12 @@
     <ds:schemaRef ds:uri="http://schemas.microsoft.com/internal/obd"/>
   </ds:schemaRefs>
 </ds:datastoreItem>
+</file>
+
+<file path=customXml/itemProps4.xml><?xml version="1.0" encoding="utf-8"?>
+<ds:datastoreItem xmlns:ds="http://schemas.openxmlformats.org/officeDocument/2006/customXml" ds:itemID="{B620B58F-969B-4C6D-86D8-8C4AC0D91E03}">
+  <ds:schemaRefs>
+    <ds:schemaRef ds:uri="http://schemas.openxmlformats.org/officeDocument/2006/bibliography"/>
+  </ds:schemaRefs>
+</ds:datastoreItem>
 </file>
</xml_diff>

<commit_message>
added report for task 4
</commit_message>
<xml_diff>
--- a/FoPC2025ikhan121.docx
+++ b/FoPC2025ikhan121.docx
@@ -475,6 +475,15 @@
         <w:rPr>
           <w:rStyle w:val="CodeChar"/>
         </w:rPr>
+        <w:t>2D</w:t>
+      </w:r>
+      <w:r>
+        <w:t xml:space="preserve"> </w:t>
+      </w:r>
+      <w:r>
+        <w:rPr>
+          <w:rStyle w:val="CodeChar"/>
+        </w:rPr>
         <w:t>Tile</w:t>
       </w:r>
       <w:r>
@@ -590,6 +599,135 @@
       </w:pPr>
       <w:r>
         <w:t>Task 4 – Better player movement</w:t>
+      </w:r>
+    </w:p>
+    <w:p>
+      <w:r>
+        <w:t xml:space="preserve">The </w:t>
+      </w:r>
+      <w:r>
+        <w:t xml:space="preserve">code from task </w:t>
+      </w:r>
+      <w:r>
+        <w:t>2</w:t>
+      </w:r>
+      <w:r>
+        <w:t xml:space="preserve"> is copied verbatim. </w:t>
+      </w:r>
+    </w:p>
+    <w:p>
+      <w:r>
+        <w:t xml:space="preserve">Each call to the </w:t>
+      </w:r>
+      <w:proofErr w:type="spellStart"/>
+      <w:proofErr w:type="gramStart"/>
+      <w:r>
+        <w:rPr>
+          <w:rStyle w:val="CodeChar"/>
+        </w:rPr>
+        <w:t>setPosition</w:t>
+      </w:r>
+      <w:proofErr w:type="spellEnd"/>
+      <w:r>
+        <w:rPr>
+          <w:rStyle w:val="CodeChar"/>
+        </w:rPr>
+        <w:t>(</w:t>
+      </w:r>
+      <w:proofErr w:type="gramEnd"/>
+      <w:r>
+        <w:rPr>
+          <w:rStyle w:val="CodeChar"/>
+        </w:rPr>
+        <w:t>)</w:t>
+      </w:r>
+      <w:r>
+        <w:t xml:space="preserve"> method is inside an </w:t>
+      </w:r>
+      <w:r>
+        <w:rPr>
+          <w:rStyle w:val="CodeChar"/>
+        </w:rPr>
+        <w:t>if</w:t>
+      </w:r>
+      <w:r>
+        <w:t xml:space="preserve"> statement</w:t>
+      </w:r>
+      <w:r>
+        <w:t xml:space="preserve">, wherein the condition validates the updated </w:t>
+      </w:r>
+      <w:r>
+        <w:t xml:space="preserve">is within </w:t>
+      </w:r>
+      <w:r>
+        <w:t xml:space="preserve">both </w:t>
+      </w:r>
+      <w:r>
+        <w:t>the bounds of the</w:t>
+      </w:r>
+      <w:r>
+        <w:t xml:space="preserve"> constant</w:t>
+      </w:r>
+      <w:r>
+        <w:t xml:space="preserve">s </w:t>
+      </w:r>
+      <w:r>
+        <w:rPr>
+          <w:rStyle w:val="CodeChar"/>
+        </w:rPr>
+        <w:t>LEVEL_WIDTH</w:t>
+      </w:r>
+      <w:r>
+        <w:t xml:space="preserve"> and </w:t>
+      </w:r>
+      <w:r>
+        <w:rPr>
+          <w:rStyle w:val="CodeChar"/>
+        </w:rPr>
+        <w:t>LEVEL_HEIGHT</w:t>
+      </w:r>
+      <w:r>
+        <w:t xml:space="preserve"> (max)</w:t>
+      </w:r>
+      <w:r>
+        <w:t>, and 0 (min). This is done b</w:t>
+      </w:r>
+      <w:r>
+        <w:t xml:space="preserve">y comparing </w:t>
+      </w:r>
+      <w:r>
+        <w:t xml:space="preserve">them with </w:t>
+      </w:r>
+      <w:r>
+        <w:t>the initial coordinates</w:t>
+      </w:r>
+      <w:r>
+        <w:t xml:space="preserve">, </w:t>
+      </w:r>
+      <w:proofErr w:type="spellStart"/>
+      <w:r>
+        <w:rPr>
+          <w:rStyle w:val="CodeChar"/>
+        </w:rPr>
+        <w:t>currentX</w:t>
+      </w:r>
+      <w:proofErr w:type="spellEnd"/>
+      <w:r>
+        <w:t xml:space="preserve"> and </w:t>
+      </w:r>
+      <w:proofErr w:type="spellStart"/>
+      <w:r>
+        <w:rPr>
+          <w:rStyle w:val="CodeChar"/>
+        </w:rPr>
+        <w:t>currentY</w:t>
+      </w:r>
+      <w:proofErr w:type="spellEnd"/>
+      <w:r>
+        <w:t>.</w:t>
+      </w:r>
+      <w:r>
+        <w:t xml:space="preserve"> </w:t>
       </w:r>
     </w:p>
     <w:p>
@@ -2610,14 +2748,6 @@
 </file>
 
 <file path=customXml/item1.xml><?xml version="1.0" encoding="utf-8"?>
-<p:properties xmlns:p="http://schemas.microsoft.com/office/2006/metadata/properties" xmlns:xsi="http://www.w3.org/2001/XMLSchema-instance" xmlns:pc="http://schemas.microsoft.com/office/infopath/2007/PartnerControls">
-  <documentManagement>
-    <_activity xmlns="612712a8-ae2a-4dcd-b942-9b8f9ae96e9e" xsi:nil="true"/>
-  </documentManagement>
-</p:properties>
-</file>
-
-<file path=customXml/item2.xml><?xml version="1.0" encoding="utf-8"?>
 <?mso-contentType ?>
 <FormTemplates xmlns="http://schemas.microsoft.com/sharepoint/v3/contenttype/forms">
   <Display>DocumentLibraryForm</Display>
@@ -2626,7 +2756,19 @@
 </FormTemplates>
 </file>
 
+<file path=customXml/item2.xml><?xml version="1.0" encoding="utf-8"?>
+<p:properties xmlns:p="http://schemas.microsoft.com/office/2006/metadata/properties" xmlns:xsi="http://www.w3.org/2001/XMLSchema-instance" xmlns:pc="http://schemas.microsoft.com/office/infopath/2007/PartnerControls">
+  <documentManagement>
+    <_activity xmlns="612712a8-ae2a-4dcd-b942-9b8f9ae96e9e" xsi:nil="true"/>
+  </documentManagement>
+</p:properties>
+</file>
+
 <file path=customXml/item3.xml><?xml version="1.0" encoding="utf-8"?>
+<b:Sources xmlns:b="http://schemas.openxmlformats.org/officeDocument/2006/bibliography" xmlns="http://schemas.openxmlformats.org/officeDocument/2006/bibliography" SelectedStyle="\APASixthEditionOfficeOnline.xsl" StyleName="APA" Version="6"/>
+</file>
+
+<file path=customXml/item4.xml><?xml version="1.0" encoding="utf-8"?>
 <ct:contentTypeSchema xmlns:ct="http://schemas.microsoft.com/office/2006/metadata/contentType" xmlns:ma="http://schemas.microsoft.com/office/2006/metadata/properties/metaAttributes" ct:_="" ma:_="" ma:contentTypeName="Document" ma:contentTypeID="0x0101001259B59CE603B546A477065F36A33069" ma:contentTypeVersion="10" ma:contentTypeDescription="Create a new document." ma:contentTypeScope="" ma:versionID="e267d0a13990b8fd627f8d5f5e46e620">
   <xsd:schema xmlns:xsd="http://www.w3.org/2001/XMLSchema" xmlns:xs="http://www.w3.org/2001/XMLSchema" xmlns:p="http://schemas.microsoft.com/office/2006/metadata/properties" xmlns:ns3="612712a8-ae2a-4dcd-b942-9b8f9ae96e9e" targetNamespace="http://schemas.microsoft.com/office/2006/metadata/properties" ma:root="true" ma:fieldsID="50aedaacc0c08878ea9fcd7c78f77de9" ns3:_="">
     <xsd:import namespace="612712a8-ae2a-4dcd-b942-9b8f9ae96e9e"/>
@@ -2808,11 +2950,15 @@
 </ct:contentTypeSchema>
 </file>
 
-<file path=customXml/item4.xml><?xml version="1.0" encoding="utf-8"?>
-<b:Sources xmlns:b="http://schemas.openxmlformats.org/officeDocument/2006/bibliography" xmlns="http://schemas.openxmlformats.org/officeDocument/2006/bibliography" SelectedStyle="\APASixthEditionOfficeOnline.xsl" StyleName="APA" Version="6"/>
+<file path=customXml/itemProps1.xml><?xml version="1.0" encoding="utf-8"?>
+<ds:datastoreItem xmlns:ds="http://schemas.openxmlformats.org/officeDocument/2006/customXml" ds:itemID="{F31C2C17-A0ED-4242-845D-6D0F7B79A585}">
+  <ds:schemaRefs>
+    <ds:schemaRef ds:uri="http://schemas.microsoft.com/sharepoint/v3/contenttype/forms"/>
+  </ds:schemaRefs>
+</ds:datastoreItem>
 </file>
 
-<file path=customXml/itemProps1.xml><?xml version="1.0" encoding="utf-8"?>
+<file path=customXml/itemProps2.xml><?xml version="1.0" encoding="utf-8"?>
 <ds:datastoreItem xmlns:ds="http://schemas.openxmlformats.org/officeDocument/2006/customXml" ds:itemID="{B846D8C8-31CE-45F4-8C1D-EE9351D06AF0}">
   <ds:schemaRefs>
     <ds:schemaRef ds:uri="http://schemas.microsoft.com/office/2006/metadata/properties"/>
@@ -2822,15 +2968,15 @@
 </ds:datastoreItem>
 </file>
 
-<file path=customXml/itemProps2.xml><?xml version="1.0" encoding="utf-8"?>
-<ds:datastoreItem xmlns:ds="http://schemas.openxmlformats.org/officeDocument/2006/customXml" ds:itemID="{F31C2C17-A0ED-4242-845D-6D0F7B79A585}">
+<file path=customXml/itemProps3.xml><?xml version="1.0" encoding="utf-8"?>
+<ds:datastoreItem xmlns:ds="http://schemas.openxmlformats.org/officeDocument/2006/customXml" ds:itemID="{B620B58F-969B-4C6D-86D8-8C4AC0D91E03}">
   <ds:schemaRefs>
-    <ds:schemaRef ds:uri="http://schemas.microsoft.com/sharepoint/v3/contenttype/forms"/>
+    <ds:schemaRef ds:uri="http://schemas.openxmlformats.org/officeDocument/2006/bibliography"/>
   </ds:schemaRefs>
 </ds:datastoreItem>
 </file>
 
-<file path=customXml/itemProps3.xml><?xml version="1.0" encoding="utf-8"?>
+<file path=customXml/itemProps4.xml><?xml version="1.0" encoding="utf-8"?>
 <ds:datastoreItem xmlns:ds="http://schemas.openxmlformats.org/officeDocument/2006/customXml" ds:itemID="{C60B92E3-4CE3-4058-B654-E81D81D45CF6}">
   <ds:schemaRefs>
     <ds:schemaRef ds:uri="http://schemas.microsoft.com/office/2006/metadata/contentType"/>
@@ -2846,12 +2992,4 @@
     <ds:schemaRef ds:uri="http://schemas.microsoft.com/internal/obd"/>
   </ds:schemaRefs>
 </ds:datastoreItem>
-</file>
-
-<file path=customXml/itemProps4.xml><?xml version="1.0" encoding="utf-8"?>
-<ds:datastoreItem xmlns:ds="http://schemas.openxmlformats.org/officeDocument/2006/customXml" ds:itemID="{B620B58F-969B-4C6D-86D8-8C4AC0D91E03}">
-  <ds:schemaRefs>
-    <ds:schemaRef ds:uri="http://schemas.openxmlformats.org/officeDocument/2006/bibliography"/>
-  </ds:schemaRefs>
-</ds:datastoreItem>
 </file>
</xml_diff>

<commit_message>
added report for task 5
</commit_message>
<xml_diff>
--- a/FoPC2025ikhan121.docx
+++ b/FoPC2025ikhan121.docx
@@ -117,7 +117,7 @@
           <w:r>
             <w:fldChar w:fldCharType="separate"/>
           </w:r>
-          <w:hyperlink w:anchor="_Toc215474893" w:history="1">
+          <w:hyperlink w:anchor="_Toc215589567" w:history="1">
             <w:r>
               <w:rPr>
                 <w:rStyle w:val="Hyperlink"/>
@@ -144,7 +144,303 @@
                 <w:noProof/>
                 <w:webHidden/>
               </w:rPr>
-              <w:instrText xml:space="preserve"> PAGEREF _Toc215474893 \h </w:instrText>
+              <w:instrText xml:space="preserve"> PAGEREF _Toc215589567 \h </w:instrText>
+            </w:r>
+            <w:r>
+              <w:rPr>
+                <w:noProof/>
+                <w:webHidden/>
+              </w:rPr>
+            </w:r>
+            <w:r>
+              <w:rPr>
+                <w:noProof/>
+                <w:webHidden/>
+              </w:rPr>
+              <w:fldChar w:fldCharType="separate"/>
+            </w:r>
+            <w:r>
+              <w:rPr>
+                <w:noProof/>
+                <w:webHidden/>
+              </w:rPr>
+              <w:t>1</w:t>
+            </w:r>
+            <w:r>
+              <w:rPr>
+                <w:noProof/>
+                <w:webHidden/>
+              </w:rPr>
+              <w:fldChar w:fldCharType="end"/>
+            </w:r>
+          </w:hyperlink>
+        </w:p>
+        <w:p>
+          <w:pPr>
+            <w:pStyle w:val="TOC3"/>
+            <w:tabs>
+              <w:tab w:val="right" w:leader="dot" w:pos="9628"/>
+            </w:tabs>
+            <w:rPr>
+              <w:rFonts w:asciiTheme="minorHAnsi" w:eastAsiaTheme="minorEastAsia" w:hAnsiTheme="minorHAnsi" w:cstheme="minorBidi"/>
+              <w:i w:val="0"/>
+              <w:iCs w:val="0"/>
+              <w:noProof/>
+              <w:sz w:val="24"/>
+              <w:szCs w:val="24"/>
+              <w:lang w:eastAsia="zh-CN"/>
+            </w:rPr>
+          </w:pPr>
+          <w:hyperlink w:anchor="_Toc215589568" w:history="1">
+            <w:r>
+              <w:rPr>
+                <w:rStyle w:val="Hyperlink"/>
+                <w:noProof/>
+              </w:rPr>
+              <w:t>Task 2 – Move the player</w:t>
+            </w:r>
+            <w:r>
+              <w:rPr>
+                <w:noProof/>
+                <w:webHidden/>
+              </w:rPr>
+              <w:tab/>
+            </w:r>
+            <w:r>
+              <w:rPr>
+                <w:noProof/>
+                <w:webHidden/>
+              </w:rPr>
+              <w:fldChar w:fldCharType="begin"/>
+            </w:r>
+            <w:r>
+              <w:rPr>
+                <w:noProof/>
+                <w:webHidden/>
+              </w:rPr>
+              <w:instrText xml:space="preserve"> PAGEREF _Toc215589568 \h </w:instrText>
+            </w:r>
+            <w:r>
+              <w:rPr>
+                <w:noProof/>
+                <w:webHidden/>
+              </w:rPr>
+            </w:r>
+            <w:r>
+              <w:rPr>
+                <w:noProof/>
+                <w:webHidden/>
+              </w:rPr>
+              <w:fldChar w:fldCharType="separate"/>
+            </w:r>
+            <w:r>
+              <w:rPr>
+                <w:noProof/>
+                <w:webHidden/>
+              </w:rPr>
+              <w:t>1</w:t>
+            </w:r>
+            <w:r>
+              <w:rPr>
+                <w:noProof/>
+                <w:webHidden/>
+              </w:rPr>
+              <w:fldChar w:fldCharType="end"/>
+            </w:r>
+          </w:hyperlink>
+        </w:p>
+        <w:p>
+          <w:pPr>
+            <w:pStyle w:val="TOC3"/>
+            <w:tabs>
+              <w:tab w:val="right" w:leader="dot" w:pos="9628"/>
+            </w:tabs>
+            <w:rPr>
+              <w:rFonts w:asciiTheme="minorHAnsi" w:eastAsiaTheme="minorEastAsia" w:hAnsiTheme="minorHAnsi" w:cstheme="minorBidi"/>
+              <w:i w:val="0"/>
+              <w:iCs w:val="0"/>
+              <w:noProof/>
+              <w:sz w:val="24"/>
+              <w:szCs w:val="24"/>
+              <w:lang w:eastAsia="zh-CN"/>
+            </w:rPr>
+          </w:pPr>
+          <w:hyperlink w:anchor="_Toc215589569" w:history="1">
+            <w:r>
+              <w:rPr>
+                <w:rStyle w:val="Hyperlink"/>
+                <w:noProof/>
+              </w:rPr>
+              <w:t>Task 3 – Creating a farm</w:t>
+            </w:r>
+            <w:r>
+              <w:rPr>
+                <w:noProof/>
+                <w:webHidden/>
+              </w:rPr>
+              <w:tab/>
+            </w:r>
+            <w:r>
+              <w:rPr>
+                <w:noProof/>
+                <w:webHidden/>
+              </w:rPr>
+              <w:fldChar w:fldCharType="begin"/>
+            </w:r>
+            <w:r>
+              <w:rPr>
+                <w:noProof/>
+                <w:webHidden/>
+              </w:rPr>
+              <w:instrText xml:space="preserve"> PAGEREF _Toc215589569 \h </w:instrText>
+            </w:r>
+            <w:r>
+              <w:rPr>
+                <w:noProof/>
+                <w:webHidden/>
+              </w:rPr>
+            </w:r>
+            <w:r>
+              <w:rPr>
+                <w:noProof/>
+                <w:webHidden/>
+              </w:rPr>
+              <w:fldChar w:fldCharType="separate"/>
+            </w:r>
+            <w:r>
+              <w:rPr>
+                <w:noProof/>
+                <w:webHidden/>
+              </w:rPr>
+              <w:t>1</w:t>
+            </w:r>
+            <w:r>
+              <w:rPr>
+                <w:noProof/>
+                <w:webHidden/>
+              </w:rPr>
+              <w:fldChar w:fldCharType="end"/>
+            </w:r>
+          </w:hyperlink>
+        </w:p>
+        <w:p>
+          <w:pPr>
+            <w:pStyle w:val="TOC3"/>
+            <w:tabs>
+              <w:tab w:val="right" w:leader="dot" w:pos="9628"/>
+            </w:tabs>
+            <w:rPr>
+              <w:rFonts w:asciiTheme="minorHAnsi" w:eastAsiaTheme="minorEastAsia" w:hAnsiTheme="minorHAnsi" w:cstheme="minorBidi"/>
+              <w:i w:val="0"/>
+              <w:iCs w:val="0"/>
+              <w:noProof/>
+              <w:sz w:val="24"/>
+              <w:szCs w:val="24"/>
+              <w:lang w:eastAsia="zh-CN"/>
+            </w:rPr>
+          </w:pPr>
+          <w:hyperlink w:anchor="_Toc215589570" w:history="1">
+            <w:r>
+              <w:rPr>
+                <w:rStyle w:val="Hyperlink"/>
+                <w:noProof/>
+              </w:rPr>
+              <w:t>Task 4 – Better player movement</w:t>
+            </w:r>
+            <w:r>
+              <w:rPr>
+                <w:noProof/>
+                <w:webHidden/>
+              </w:rPr>
+              <w:tab/>
+            </w:r>
+            <w:r>
+              <w:rPr>
+                <w:noProof/>
+                <w:webHidden/>
+              </w:rPr>
+              <w:fldChar w:fldCharType="begin"/>
+            </w:r>
+            <w:r>
+              <w:rPr>
+                <w:noProof/>
+                <w:webHidden/>
+              </w:rPr>
+              <w:instrText xml:space="preserve"> PAGEREF _Toc215589570 \h </w:instrText>
+            </w:r>
+            <w:r>
+              <w:rPr>
+                <w:noProof/>
+                <w:webHidden/>
+              </w:rPr>
+            </w:r>
+            <w:r>
+              <w:rPr>
+                <w:noProof/>
+                <w:webHidden/>
+              </w:rPr>
+              <w:fldChar w:fldCharType="separate"/>
+            </w:r>
+            <w:r>
+              <w:rPr>
+                <w:noProof/>
+                <w:webHidden/>
+              </w:rPr>
+              <w:t>1</w:t>
+            </w:r>
+            <w:r>
+              <w:rPr>
+                <w:noProof/>
+                <w:webHidden/>
+              </w:rPr>
+              <w:fldChar w:fldCharType="end"/>
+            </w:r>
+          </w:hyperlink>
+        </w:p>
+        <w:p>
+          <w:pPr>
+            <w:pStyle w:val="TOC3"/>
+            <w:tabs>
+              <w:tab w:val="right" w:leader="dot" w:pos="9628"/>
+            </w:tabs>
+            <w:rPr>
+              <w:rFonts w:asciiTheme="minorHAnsi" w:eastAsiaTheme="minorEastAsia" w:hAnsiTheme="minorHAnsi" w:cstheme="minorBidi"/>
+              <w:i w:val="0"/>
+              <w:iCs w:val="0"/>
+              <w:noProof/>
+              <w:sz w:val="24"/>
+              <w:szCs w:val="24"/>
+              <w:lang w:eastAsia="zh-CN"/>
+            </w:rPr>
+          </w:pPr>
+          <w:hyperlink w:anchor="_Toc215589571" w:history="1">
+            <w:r>
+              <w:rPr>
+                <w:rStyle w:val="Hyperlink"/>
+                <w:noProof/>
+              </w:rPr>
+              <w:t>Task 5 – A better farm</w:t>
+            </w:r>
+            <w:r>
+              <w:rPr>
+                <w:noProof/>
+                <w:webHidden/>
+              </w:rPr>
+              <w:tab/>
+            </w:r>
+            <w:r>
+              <w:rPr>
+                <w:noProof/>
+                <w:webHidden/>
+              </w:rPr>
+              <w:fldChar w:fldCharType="begin"/>
+            </w:r>
+            <w:r>
+              <w:rPr>
+                <w:noProof/>
+                <w:webHidden/>
+              </w:rPr>
+              <w:instrText xml:space="preserve"> PAGEREF _Toc215589571 \h </w:instrText>
             </w:r>
             <w:r>
               <w:rPr>
@@ -191,8 +487,37 @@
       <w:pPr>
         <w:pStyle w:val="Heading3"/>
       </w:pPr>
-      <w:bookmarkStart w:id="0" w:name="_Toc215474893"/>
-      <w:r>
+      <w:bookmarkStart w:id="0" w:name="_Toc215589567"/>
+    </w:p>
+    <w:p>
+      <w:pPr>
+        <w:pStyle w:val="Heading3"/>
+      </w:pPr>
+    </w:p>
+    <w:p>
+      <w:pPr>
+        <w:pStyle w:val="Heading3"/>
+      </w:pPr>
+    </w:p>
+    <w:p>
+      <w:pPr>
+        <w:rPr>
+          <w:rFonts w:eastAsiaTheme="majorEastAsia" w:cstheme="majorBidi"/>
+          <w:color w:val="0F4761" w:themeColor="accent1" w:themeShade="BF"/>
+          <w:sz w:val="28"/>
+          <w:szCs w:val="28"/>
+        </w:rPr>
+      </w:pPr>
+      <w:r>
+        <w:br w:type="page"/>
+      </w:r>
+    </w:p>
+    <w:p>
+      <w:pPr>
+        <w:pStyle w:val="Heading3"/>
+      </w:pPr>
+      <w:r>
+        <w:lastRenderedPageBreak/>
         <w:t>Task 1 – Create the player object</w:t>
       </w:r>
       <w:bookmarkEnd w:id="0"/>
@@ -280,13 +605,30 @@
       <w:pPr>
         <w:pStyle w:val="Heading3"/>
       </w:pPr>
+      <w:bookmarkStart w:id="1" w:name="_Toc215589568"/>
       <w:r>
         <w:t>Task 2 – Move the player</w:t>
       </w:r>
+      <w:bookmarkEnd w:id="1"/>
     </w:p>
     <w:p>
       <w:r>
-        <w:t xml:space="preserve">Two integer variables are created to track the initial position of the player: </w:t>
+        <w:t xml:space="preserve">Two </w:t>
+      </w:r>
+      <w:r>
+        <w:t>local</w:t>
+      </w:r>
+      <w:r>
+        <w:t xml:space="preserve"> </w:t>
+      </w:r>
+      <w:r>
+        <w:t xml:space="preserve">integer variables are </w:t>
+      </w:r>
+      <w:r>
+        <w:t xml:space="preserve">declared </w:t>
+      </w:r>
+      <w:r>
+        <w:t xml:space="preserve">to track the initial position of the player: </w:t>
       </w:r>
       <w:proofErr w:type="spellStart"/>
       <w:r>
@@ -314,7 +656,10 @@
       </w:r>
       <w:proofErr w:type="spellEnd"/>
       <w:r>
-        <w:t xml:space="preserve"> via</w:t>
+        <w:t xml:space="preserve"> </w:t>
+      </w:r>
+      <w:r>
+        <w:t>assigned with</w:t>
       </w:r>
       <w:r>
         <w:t xml:space="preserve"> the </w:t>
@@ -463,9 +808,11 @@
       <w:pPr>
         <w:pStyle w:val="Heading3"/>
       </w:pPr>
+      <w:bookmarkStart w:id="2" w:name="_Toc215589569"/>
       <w:r>
         <w:t>Task 3 – Creating a farm</w:t>
       </w:r>
+      <w:bookmarkEnd w:id="2"/>
     </w:p>
     <w:p>
       <w:r>
@@ -475,6 +822,12 @@
         <w:rPr>
           <w:rStyle w:val="CodeChar"/>
         </w:rPr>
+        <w:t>private</w:t>
+      </w:r>
+      <w:r>
+        <w:t xml:space="preserve"> </w:t>
+      </w:r>
+      <w:r>
         <w:t>2D</w:t>
       </w:r>
       <w:r>
@@ -597,22 +950,30 @@
       <w:pPr>
         <w:pStyle w:val="Heading3"/>
       </w:pPr>
+      <w:bookmarkStart w:id="3" w:name="_Toc215589570"/>
       <w:r>
         <w:t>Task 4 – Better player movement</w:t>
       </w:r>
+      <w:bookmarkEnd w:id="3"/>
     </w:p>
     <w:p>
       <w:r>
         <w:t xml:space="preserve">The </w:t>
       </w:r>
       <w:r>
-        <w:t xml:space="preserve">code from task </w:t>
+        <w:t xml:space="preserve">code from </w:t>
+      </w:r>
+      <w:r>
+        <w:t>T</w:t>
+      </w:r>
+      <w:r>
+        <w:t xml:space="preserve">ask </w:t>
       </w:r>
       <w:r>
         <w:t>2</w:t>
       </w:r>
       <w:r>
-        <w:t xml:space="preserve"> is copied verbatim. </w:t>
+        <w:t xml:space="preserve"> is copied. </w:t>
       </w:r>
     </w:p>
     <w:p>
@@ -687,10 +1048,22 @@
         <w:t>LEVEL_HEIGHT</w:t>
       </w:r>
       <w:r>
-        <w:t xml:space="preserve"> (max)</w:t>
-      </w:r>
-      <w:r>
-        <w:t>, and 0 (min). This is done b</w:t>
+        <w:t xml:space="preserve"> (max</w:t>
+      </w:r>
+      <w:r>
+        <w:t xml:space="preserve"> exclusive</w:t>
+      </w:r>
+      <w:r>
+        <w:t>)</w:t>
+      </w:r>
+      <w:r>
+        <w:t>, and 0 (min</w:t>
+      </w:r>
+      <w:r>
+        <w:t xml:space="preserve"> inclusive</w:t>
+      </w:r>
+      <w:r>
+        <w:t>). This is done b</w:t>
       </w:r>
       <w:r>
         <w:t xml:space="preserve">y comparing </w:t>
@@ -731,19 +1104,245 @@
       </w:r>
     </w:p>
     <w:p>
+      <w:r>
+        <w:t>Thus,</w:t>
+      </w:r>
+      <w:r>
+        <w:t xml:space="preserve"> only calling the method if the condition is true.</w:t>
+      </w:r>
+    </w:p>
+    <w:p>
       <w:pPr>
         <w:pStyle w:val="Heading3"/>
       </w:pPr>
+      <w:bookmarkStart w:id="4" w:name="_Toc215589571"/>
       <w:r>
         <w:t>Task 5 – A better farm</w:t>
       </w:r>
+      <w:bookmarkEnd w:id="4"/>
     </w:p>
-    <w:p/>
-    <w:p/>
-    <w:p/>
-    <w:p/>
-    <w:p/>
-    <w:p/>
+    <w:p>
+      <w:r>
+        <w:t xml:space="preserve">The code from Task 3 is copied. </w:t>
+      </w:r>
+    </w:p>
+    <w:p>
+      <w:r>
+        <w:t xml:space="preserve">Four new local </w:t>
+      </w:r>
+      <w:r>
+        <w:t xml:space="preserve">integer </w:t>
+      </w:r>
+      <w:r>
+        <w:t xml:space="preserve">variables are </w:t>
+      </w:r>
+      <w:r>
+        <w:t>created</w:t>
+      </w:r>
+      <w:r>
+        <w:t xml:space="preserve"> and</w:t>
+      </w:r>
+      <w:r>
+        <w:t xml:space="preserve"> assigned </w:t>
+      </w:r>
+      <w:r>
+        <w:t xml:space="preserve">pseudo-randomly </w:t>
+      </w:r>
+      <w:r>
+        <w:t xml:space="preserve">generated </w:t>
+      </w:r>
+      <w:r>
+        <w:t xml:space="preserve">numbers </w:t>
+      </w:r>
+      <w:r>
+        <w:t>using the</w:t>
+      </w:r>
+      <w:r>
+        <w:t xml:space="preserve"> </w:t>
+      </w:r>
+      <w:proofErr w:type="spellStart"/>
+      <w:proofErr w:type="gramStart"/>
+      <w:r>
+        <w:rPr>
+          <w:rStyle w:val="CodeChar"/>
+        </w:rPr>
+        <w:t>nextInt</w:t>
+      </w:r>
+      <w:proofErr w:type="spellEnd"/>
+      <w:r>
+        <w:rPr>
+          <w:rStyle w:val="CodeChar"/>
+        </w:rPr>
+        <w:t>(</w:t>
+      </w:r>
+      <w:proofErr w:type="gramEnd"/>
+      <w:r>
+        <w:rPr>
+          <w:rStyle w:val="CodeChar"/>
+        </w:rPr>
+        <w:t>)</w:t>
+      </w:r>
+      <w:r>
+        <w:t xml:space="preserve"> function for the </w:t>
+      </w:r>
+      <w:r>
+        <w:rPr>
+          <w:rStyle w:val="CodeChar"/>
+        </w:rPr>
+        <w:t>Random</w:t>
+      </w:r>
+      <w:r>
+        <w:t xml:space="preserve"> class</w:t>
+      </w:r>
+      <w:r>
+        <w:t>.</w:t>
+      </w:r>
+      <w:r>
+        <w:t xml:space="preserve"> These variables determine the size and position of the </w:t>
+      </w:r>
+      <w:r>
+        <w:t xml:space="preserve">farm plot, which is graphically represented with a different </w:t>
+      </w:r>
+      <w:r>
+        <w:rPr>
+          <w:rStyle w:val="CodeChar"/>
+        </w:rPr>
+        <w:t>TileType</w:t>
+      </w:r>
+      <w:r>
+        <w:t xml:space="preserve">, </w:t>
+      </w:r>
+      <w:r>
+        <w:rPr>
+          <w:rStyle w:val="CodeChar"/>
+        </w:rPr>
+        <w:t>DIRT</w:t>
+      </w:r>
+      <w:r>
+        <w:t xml:space="preserve">. </w:t>
+      </w:r>
+      <w:r>
+        <w:t xml:space="preserve">The sizes are generated according to an arbitrary bound also within the </w:t>
+      </w:r>
+      <w:r>
+        <w:rPr>
+          <w:rStyle w:val="CodeChar"/>
+        </w:rPr>
+        <w:t>level</w:t>
+      </w:r>
+      <w:r>
+        <w:t xml:space="preserve"> bounds. The position coordinate pair </w:t>
+      </w:r>
+      <w:r>
+        <w:t>points to the top left corner of the plot</w:t>
+      </w:r>
+      <w:r>
+        <w:t xml:space="preserve">, using an upper and lower bound so that it </w:t>
+      </w:r>
+      <w:r>
+        <w:t xml:space="preserve">does not exceed the rendered </w:t>
+      </w:r>
+      <w:r>
+        <w:rPr>
+          <w:rStyle w:val="CodeChar"/>
+        </w:rPr>
+        <w:t>level</w:t>
+      </w:r>
+      <w:r>
+        <w:t xml:space="preserve">. For example, to generate the </w:t>
+      </w:r>
+      <w:r>
+        <w:rPr>
+          <w:rStyle w:val="CodeChar"/>
+        </w:rPr>
+        <w:t>x</w:t>
+      </w:r>
+      <w:r>
+        <w:t xml:space="preserve"> </w:t>
+      </w:r>
+      <w:r>
+        <w:t xml:space="preserve">position, the </w:t>
+      </w:r>
+      <w:r>
+        <w:t xml:space="preserve">upper bound is calculated as </w:t>
+      </w:r>
+      <w:r>
+        <w:rPr>
+          <w:rStyle w:val="CodeChar"/>
+        </w:rPr>
+        <w:t>LEVEL_WIDTH-</w:t>
+      </w:r>
+      <w:proofErr w:type="spellStart"/>
+      <w:r>
+        <w:rPr>
+          <w:rStyle w:val="CodeChar"/>
+        </w:rPr>
+        <w:t>plotWidth</w:t>
+      </w:r>
+      <w:proofErr w:type="spellEnd"/>
+      <w:r>
+        <w:rPr>
+          <w:rStyle w:val="CodeChar"/>
+        </w:rPr>
+        <w:t>.</w:t>
+      </w:r>
+      <w:r>
+        <w:t xml:space="preserve"> </w:t>
+      </w:r>
+    </w:p>
+    <w:p>
+      <w:r>
+        <w:t xml:space="preserve">The code </w:t>
+      </w:r>
+      <w:r>
+        <w:t xml:space="preserve">similarly iterates through the 2D </w:t>
+      </w:r>
+      <w:r>
+        <w:rPr>
+          <w:rStyle w:val="CodeChar"/>
+        </w:rPr>
+        <w:t>Tile</w:t>
+      </w:r>
+      <w:r>
+        <w:t xml:space="preserve"> array </w:t>
+      </w:r>
+      <w:r>
+        <w:rPr>
+          <w:rStyle w:val="CodeChar"/>
+        </w:rPr>
+        <w:t>level</w:t>
+      </w:r>
+      <w:r>
+        <w:t xml:space="preserve">, however </w:t>
+      </w:r>
+      <w:r>
+        <w:t xml:space="preserve">an </w:t>
+      </w:r>
+      <w:r>
+        <w:rPr>
+          <w:rStyle w:val="CodeChar"/>
+        </w:rPr>
+        <w:t>if else</w:t>
+      </w:r>
+      <w:r>
+        <w:t xml:space="preserve"> </w:t>
+      </w:r>
+      <w:r>
+        <w:t xml:space="preserve">statement now determines </w:t>
+      </w:r>
+      <w:r>
+        <w:t xml:space="preserve">how the </w:t>
+      </w:r>
+      <w:r>
+        <w:rPr>
+          <w:rStyle w:val="CodeChar"/>
+        </w:rPr>
+        <w:t>Tile</w:t>
+      </w:r>
+      <w:r>
+        <w:t xml:space="preserve"> constructor is called.</w:t>
+      </w:r>
+    </w:p>
     <w:p>
       <w:pPr>
         <w:rPr>
@@ -753,6 +1352,290 @@
           <w:color w:val="auto"/>
         </w:rPr>
       </w:pPr>
+      <w:r>
+        <w:rPr>
+          <w:rStyle w:val="SubtleEmphasis"/>
+          <w:i w:val="0"/>
+          <w:iCs w:val="0"/>
+          <w:color w:val="auto"/>
+        </w:rPr>
+        <w:t xml:space="preserve">There are 4 </w:t>
+      </w:r>
+      <w:r>
+        <w:rPr>
+          <w:rStyle w:val="SubtleEmphasis"/>
+          <w:i w:val="0"/>
+          <w:iCs w:val="0"/>
+          <w:color w:val="auto"/>
+        </w:rPr>
+        <w:t xml:space="preserve">statements </w:t>
+      </w:r>
+      <w:r>
+        <w:rPr>
+          <w:rStyle w:val="SubtleEmphasis"/>
+          <w:i w:val="0"/>
+          <w:iCs w:val="0"/>
+          <w:color w:val="auto"/>
+        </w:rPr>
+        <w:t xml:space="preserve">which </w:t>
+      </w:r>
+      <w:r>
+        <w:rPr>
+          <w:rStyle w:val="SubtleEmphasis"/>
+          <w:i w:val="0"/>
+          <w:iCs w:val="0"/>
+          <w:color w:val="auto"/>
+        </w:rPr>
+        <w:t xml:space="preserve">are checked </w:t>
+      </w:r>
+      <w:r>
+        <w:rPr>
+          <w:rStyle w:val="SubtleEmphasis"/>
+          <w:i w:val="0"/>
+          <w:iCs w:val="0"/>
+          <w:color w:val="auto"/>
+        </w:rPr>
+        <w:t>in an AND statement</w:t>
+      </w:r>
+      <w:r>
+        <w:rPr>
+          <w:rStyle w:val="SubtleEmphasis"/>
+          <w:i w:val="0"/>
+          <w:iCs w:val="0"/>
+          <w:color w:val="auto"/>
+        </w:rPr>
+        <w:t xml:space="preserve">: </w:t>
+      </w:r>
+    </w:p>
+    <w:p>
+      <w:pPr>
+        <w:pStyle w:val="ListParagraph"/>
+        <w:numPr>
+          <w:ilvl w:val="0"/>
+          <w:numId w:val="4"/>
+        </w:numPr>
+        <w:jc w:val="center"/>
+        <w:rPr>
+          <w:rStyle w:val="SubtleEmphasis"/>
+          <w:i w:val="0"/>
+          <w:iCs w:val="0"/>
+          <w:color w:val="auto"/>
+        </w:rPr>
+      </w:pPr>
+      <w:r>
+        <w:rPr>
+          <w:rStyle w:val="SubtleEmphasis"/>
+          <w:i w:val="0"/>
+          <w:iCs w:val="0"/>
+          <w:color w:val="auto"/>
+        </w:rPr>
+        <w:t xml:space="preserve">is the current </w:t>
+      </w:r>
+      <w:r>
+        <w:rPr>
+          <w:rStyle w:val="SubtleEmphasis"/>
+          <w:i w:val="0"/>
+          <w:iCs w:val="0"/>
+          <w:color w:val="auto"/>
+        </w:rPr>
+        <w:t xml:space="preserve">y &gt;= </w:t>
+      </w:r>
+      <w:r>
+        <w:rPr>
+          <w:rStyle w:val="SubtleEmphasis"/>
+          <w:i w:val="0"/>
+          <w:iCs w:val="0"/>
+          <w:color w:val="auto"/>
+        </w:rPr>
+        <w:t>y coordinate of corner</w:t>
+      </w:r>
+    </w:p>
+    <w:p>
+      <w:pPr>
+        <w:pStyle w:val="ListParagraph"/>
+        <w:numPr>
+          <w:ilvl w:val="0"/>
+          <w:numId w:val="4"/>
+        </w:numPr>
+        <w:jc w:val="center"/>
+        <w:rPr>
+          <w:rStyle w:val="SubtleEmphasis"/>
+          <w:i w:val="0"/>
+          <w:iCs w:val="0"/>
+          <w:color w:val="auto"/>
+        </w:rPr>
+      </w:pPr>
+      <w:r>
+        <w:rPr>
+          <w:rStyle w:val="SubtleEmphasis"/>
+          <w:i w:val="0"/>
+          <w:iCs w:val="0"/>
+          <w:color w:val="auto"/>
+        </w:rPr>
+        <w:t>is the current x &gt;= x coordinate of corner</w:t>
+      </w:r>
+    </w:p>
+    <w:p>
+      <w:pPr>
+        <w:pStyle w:val="ListParagraph"/>
+        <w:numPr>
+          <w:ilvl w:val="0"/>
+          <w:numId w:val="4"/>
+        </w:numPr>
+        <w:jc w:val="center"/>
+        <w:rPr>
+          <w:rStyle w:val="SubtleEmphasis"/>
+          <w:i w:val="0"/>
+          <w:iCs w:val="0"/>
+          <w:color w:val="auto"/>
+        </w:rPr>
+      </w:pPr>
+      <w:r>
+        <w:rPr>
+          <w:rStyle w:val="SubtleEmphasis"/>
+          <w:i w:val="0"/>
+          <w:iCs w:val="0"/>
+          <w:color w:val="auto"/>
+        </w:rPr>
+        <w:t xml:space="preserve">is the y coordinate </w:t>
+      </w:r>
+      <w:r>
+        <w:rPr>
+          <w:rStyle w:val="SubtleEmphasis"/>
+          <w:i w:val="0"/>
+          <w:iCs w:val="0"/>
+          <w:color w:val="auto"/>
+        </w:rPr>
+        <w:t xml:space="preserve">&lt; </w:t>
+      </w:r>
+      <w:r>
+        <w:rPr>
+          <w:rStyle w:val="SubtleEmphasis"/>
+          <w:i w:val="0"/>
+          <w:iCs w:val="0"/>
+          <w:color w:val="auto"/>
+        </w:rPr>
+        <w:t>y coordinate of corner + height of plot</w:t>
+      </w:r>
+    </w:p>
+    <w:p>
+      <w:pPr>
+        <w:pStyle w:val="ListParagraph"/>
+        <w:numPr>
+          <w:ilvl w:val="0"/>
+          <w:numId w:val="4"/>
+        </w:numPr>
+        <w:jc w:val="center"/>
+        <w:rPr>
+          <w:rStyle w:val="SubtleEmphasis"/>
+          <w:i w:val="0"/>
+          <w:iCs w:val="0"/>
+          <w:color w:val="auto"/>
+        </w:rPr>
+      </w:pPr>
+      <w:r>
+        <w:rPr>
+          <w:rStyle w:val="SubtleEmphasis"/>
+          <w:i w:val="0"/>
+          <w:iCs w:val="0"/>
+          <w:color w:val="auto"/>
+        </w:rPr>
+        <w:t>is the x coordinate &lt; x coordinate of corner + width of plot</w:t>
+      </w:r>
+    </w:p>
+    <w:p>
+      <w:pPr>
+        <w:rPr>
+          <w:rStyle w:val="SubtleEmphasis"/>
+          <w:i w:val="0"/>
+          <w:iCs w:val="0"/>
+          <w:color w:val="auto"/>
+        </w:rPr>
+      </w:pPr>
+      <w:r>
+        <w:rPr>
+          <w:rStyle w:val="SubtleEmphasis"/>
+          <w:i w:val="0"/>
+          <w:iCs w:val="0"/>
+          <w:color w:val="auto"/>
+        </w:rPr>
+        <w:t xml:space="preserve">These conditions </w:t>
+      </w:r>
+      <w:r>
+        <w:rPr>
+          <w:rStyle w:val="SubtleEmphasis"/>
+          <w:i w:val="0"/>
+          <w:iCs w:val="0"/>
+          <w:color w:val="auto"/>
+        </w:rPr>
+        <w:t xml:space="preserve">determine whether the current </w:t>
+      </w:r>
+      <w:r>
+        <w:rPr>
+          <w:rStyle w:val="CodeChar"/>
+        </w:rPr>
+        <w:t>Tile</w:t>
+      </w:r>
+      <w:r>
+        <w:t xml:space="preserve"> </w:t>
+      </w:r>
+      <w:r>
+        <w:t xml:space="preserve">lies within the farm plot area. </w:t>
+      </w:r>
+      <w:r>
+        <w:t xml:space="preserve">If the </w:t>
+      </w:r>
+      <w:r>
+        <w:t xml:space="preserve">conditions </w:t>
+      </w:r>
+      <w:r>
+        <w:t>are true</w:t>
+      </w:r>
+      <w:r>
+        <w:t xml:space="preserve">, the </w:t>
+      </w:r>
+      <w:r>
+        <w:rPr>
+          <w:rStyle w:val="CodeChar"/>
+        </w:rPr>
+        <w:t>TileType</w:t>
+      </w:r>
+      <w:r>
+        <w:t xml:space="preserve"> passed into the </w:t>
+      </w:r>
+      <w:r>
+        <w:rPr>
+          <w:rStyle w:val="CodeChar"/>
+        </w:rPr>
+        <w:t>Tile</w:t>
+      </w:r>
+      <w:r>
+        <w:t xml:space="preserve"> </w:t>
+      </w:r>
+      <w:r>
+        <w:t xml:space="preserve">constructor, is </w:t>
+      </w:r>
+      <w:r>
+        <w:rPr>
+          <w:rStyle w:val="CodeChar"/>
+        </w:rPr>
+        <w:t>DIRT</w:t>
+      </w:r>
+      <w:r>
+        <w:t xml:space="preserve">. Otherwise, it is </w:t>
+      </w:r>
+      <w:r>
+        <w:rPr>
+          <w:rStyle w:val="CodeChar"/>
+        </w:rPr>
+        <w:t>STONE_GROUND</w:t>
+      </w:r>
+      <w:r>
+        <w:rPr>
+          <w:rStyle w:val="CodeChar"/>
+        </w:rPr>
+        <w:t xml:space="preserve">. </w:t>
+      </w:r>
     </w:p>
     <w:sectPr>
       <w:headerReference w:type="default" r:id="rId11"/>
@@ -801,7 +1684,6 @@
         <w:docPartUnique/>
       </w:docPartObj>
     </w:sdtPr>
-    <w:sdtEndPr/>
     <w:sdtContent>
       <w:p>
         <w:pPr>
@@ -1161,6 +2043,95 @@
       </w:pPr>
     </w:lvl>
   </w:abstractNum>
+  <w:abstractNum w:abstractNumId="3" w15:restartNumberingAfterBreak="0">
+    <w:nsid w:val="6E586BCB"/>
+    <w:multiLevelType w:val="hybridMultilevel"/>
+    <w:tmpl w:val="D5360290"/>
+    <w:lvl w:ilvl="0" w:tplc="0809000F">
+      <w:start w:val="1"/>
+      <w:numFmt w:val="decimal"/>
+      <w:lvlText w:val="%1."/>
+      <w:lvlJc w:val="left"/>
+      <w:pPr>
+        <w:ind w:left="720" w:hanging="360"/>
+      </w:pPr>
+      <w:rPr>
+        <w:rFonts w:hint="default"/>
+      </w:rPr>
+    </w:lvl>
+    <w:lvl w:ilvl="1" w:tplc="08090019" w:tentative="1">
+      <w:start w:val="1"/>
+      <w:numFmt w:val="lowerLetter"/>
+      <w:lvlText w:val="%2."/>
+      <w:lvlJc w:val="left"/>
+      <w:pPr>
+        <w:ind w:left="1440" w:hanging="360"/>
+      </w:pPr>
+    </w:lvl>
+    <w:lvl w:ilvl="2" w:tplc="0809001B" w:tentative="1">
+      <w:start w:val="1"/>
+      <w:numFmt w:val="lowerRoman"/>
+      <w:lvlText w:val="%3."/>
+      <w:lvlJc w:val="right"/>
+      <w:pPr>
+        <w:ind w:left="2160" w:hanging="180"/>
+      </w:pPr>
+    </w:lvl>
+    <w:lvl w:ilvl="3" w:tplc="0809000F" w:tentative="1">
+      <w:start w:val="1"/>
+      <w:numFmt w:val="decimal"/>
+      <w:lvlText w:val="%4."/>
+      <w:lvlJc w:val="left"/>
+      <w:pPr>
+        <w:ind w:left="2880" w:hanging="360"/>
+      </w:pPr>
+    </w:lvl>
+    <w:lvl w:ilvl="4" w:tplc="08090019" w:tentative="1">
+      <w:start w:val="1"/>
+      <w:numFmt w:val="lowerLetter"/>
+      <w:lvlText w:val="%5."/>
+      <w:lvlJc w:val="left"/>
+      <w:pPr>
+        <w:ind w:left="3600" w:hanging="360"/>
+      </w:pPr>
+    </w:lvl>
+    <w:lvl w:ilvl="5" w:tplc="0809001B" w:tentative="1">
+      <w:start w:val="1"/>
+      <w:numFmt w:val="lowerRoman"/>
+      <w:lvlText w:val="%6."/>
+      <w:lvlJc w:val="right"/>
+      <w:pPr>
+        <w:ind w:left="4320" w:hanging="180"/>
+      </w:pPr>
+    </w:lvl>
+    <w:lvl w:ilvl="6" w:tplc="0809000F" w:tentative="1">
+      <w:start w:val="1"/>
+      <w:numFmt w:val="decimal"/>
+      <w:lvlText w:val="%7."/>
+      <w:lvlJc w:val="left"/>
+      <w:pPr>
+        <w:ind w:left="5040" w:hanging="360"/>
+      </w:pPr>
+    </w:lvl>
+    <w:lvl w:ilvl="7" w:tplc="08090019" w:tentative="1">
+      <w:start w:val="1"/>
+      <w:numFmt w:val="lowerLetter"/>
+      <w:lvlText w:val="%8."/>
+      <w:lvlJc w:val="left"/>
+      <w:pPr>
+        <w:ind w:left="5760" w:hanging="360"/>
+      </w:pPr>
+    </w:lvl>
+    <w:lvl w:ilvl="8" w:tplc="0809001B" w:tentative="1">
+      <w:start w:val="1"/>
+      <w:numFmt w:val="lowerRoman"/>
+      <w:lvlText w:val="%9."/>
+      <w:lvlJc w:val="right"/>
+      <w:pPr>
+        <w:ind w:left="6480" w:hanging="180"/>
+      </w:pPr>
+    </w:lvl>
+  </w:abstractNum>
   <w:num w:numId="1" w16cid:durableId="530807123">
     <w:abstractNumId w:val="1"/>
   </w:num>
@@ -1169,6 +2140,9 @@
   </w:num>
   <w:num w:numId="3" w16cid:durableId="1628663481">
     <w:abstractNumId w:val="2"/>
+  </w:num>
+  <w:num w:numId="4" w16cid:durableId="2110151228">
+    <w:abstractNumId w:val="3"/>
   </w:num>
 </w:numbering>
 </file>
@@ -2748,6 +3722,14 @@
 </file>
 
 <file path=customXml/item1.xml><?xml version="1.0" encoding="utf-8"?>
+<p:properties xmlns:p="http://schemas.microsoft.com/office/2006/metadata/properties" xmlns:xsi="http://www.w3.org/2001/XMLSchema-instance" xmlns:pc="http://schemas.microsoft.com/office/infopath/2007/PartnerControls">
+  <documentManagement>
+    <_activity xmlns="612712a8-ae2a-4dcd-b942-9b8f9ae96e9e" xsi:nil="true"/>
+  </documentManagement>
+</p:properties>
+</file>
+
+<file path=customXml/item2.xml><?xml version="1.0" encoding="utf-8"?>
 <?mso-contentType ?>
 <FormTemplates xmlns="http://schemas.microsoft.com/sharepoint/v3/contenttype/forms">
   <Display>DocumentLibraryForm</Display>
@@ -2756,19 +3738,7 @@
 </FormTemplates>
 </file>
 
-<file path=customXml/item2.xml><?xml version="1.0" encoding="utf-8"?>
-<p:properties xmlns:p="http://schemas.microsoft.com/office/2006/metadata/properties" xmlns:xsi="http://www.w3.org/2001/XMLSchema-instance" xmlns:pc="http://schemas.microsoft.com/office/infopath/2007/PartnerControls">
-  <documentManagement>
-    <_activity xmlns="612712a8-ae2a-4dcd-b942-9b8f9ae96e9e" xsi:nil="true"/>
-  </documentManagement>
-</p:properties>
-</file>
-
 <file path=customXml/item3.xml><?xml version="1.0" encoding="utf-8"?>
-<b:Sources xmlns:b="http://schemas.openxmlformats.org/officeDocument/2006/bibliography" xmlns="http://schemas.openxmlformats.org/officeDocument/2006/bibliography" SelectedStyle="\APASixthEditionOfficeOnline.xsl" StyleName="APA" Version="6"/>
-</file>
-
-<file path=customXml/item4.xml><?xml version="1.0" encoding="utf-8"?>
 <ct:contentTypeSchema xmlns:ct="http://schemas.microsoft.com/office/2006/metadata/contentType" xmlns:ma="http://schemas.microsoft.com/office/2006/metadata/properties/metaAttributes" ct:_="" ma:_="" ma:contentTypeName="Document" ma:contentTypeID="0x0101001259B59CE603B546A477065F36A33069" ma:contentTypeVersion="10" ma:contentTypeDescription="Create a new document." ma:contentTypeScope="" ma:versionID="e267d0a13990b8fd627f8d5f5e46e620">
   <xsd:schema xmlns:xsd="http://www.w3.org/2001/XMLSchema" xmlns:xs="http://www.w3.org/2001/XMLSchema" xmlns:p="http://schemas.microsoft.com/office/2006/metadata/properties" xmlns:ns3="612712a8-ae2a-4dcd-b942-9b8f9ae96e9e" targetNamespace="http://schemas.microsoft.com/office/2006/metadata/properties" ma:root="true" ma:fieldsID="50aedaacc0c08878ea9fcd7c78f77de9" ns3:_="">
     <xsd:import namespace="612712a8-ae2a-4dcd-b942-9b8f9ae96e9e"/>
@@ -2950,15 +3920,11 @@
 </ct:contentTypeSchema>
 </file>
 
-<file path=customXml/itemProps1.xml><?xml version="1.0" encoding="utf-8"?>
-<ds:datastoreItem xmlns:ds="http://schemas.openxmlformats.org/officeDocument/2006/customXml" ds:itemID="{F31C2C17-A0ED-4242-845D-6D0F7B79A585}">
-  <ds:schemaRefs>
-    <ds:schemaRef ds:uri="http://schemas.microsoft.com/sharepoint/v3/contenttype/forms"/>
-  </ds:schemaRefs>
-</ds:datastoreItem>
+<file path=customXml/item4.xml><?xml version="1.0" encoding="utf-8"?>
+<b:Sources xmlns:b="http://schemas.openxmlformats.org/officeDocument/2006/bibliography" xmlns="http://schemas.openxmlformats.org/officeDocument/2006/bibliography" SelectedStyle="\APASixthEditionOfficeOnline.xsl" StyleName="APA" Version="6"/>
 </file>
 
-<file path=customXml/itemProps2.xml><?xml version="1.0" encoding="utf-8"?>
+<file path=customXml/itemProps1.xml><?xml version="1.0" encoding="utf-8"?>
 <ds:datastoreItem xmlns:ds="http://schemas.openxmlformats.org/officeDocument/2006/customXml" ds:itemID="{B846D8C8-31CE-45F4-8C1D-EE9351D06AF0}">
   <ds:schemaRefs>
     <ds:schemaRef ds:uri="http://schemas.microsoft.com/office/2006/metadata/properties"/>
@@ -2968,15 +3934,15 @@
 </ds:datastoreItem>
 </file>
 
-<file path=customXml/itemProps3.xml><?xml version="1.0" encoding="utf-8"?>
-<ds:datastoreItem xmlns:ds="http://schemas.openxmlformats.org/officeDocument/2006/customXml" ds:itemID="{B620B58F-969B-4C6D-86D8-8C4AC0D91E03}">
+<file path=customXml/itemProps2.xml><?xml version="1.0" encoding="utf-8"?>
+<ds:datastoreItem xmlns:ds="http://schemas.openxmlformats.org/officeDocument/2006/customXml" ds:itemID="{F31C2C17-A0ED-4242-845D-6D0F7B79A585}">
   <ds:schemaRefs>
-    <ds:schemaRef ds:uri="http://schemas.openxmlformats.org/officeDocument/2006/bibliography"/>
+    <ds:schemaRef ds:uri="http://schemas.microsoft.com/sharepoint/v3/contenttype/forms"/>
   </ds:schemaRefs>
 </ds:datastoreItem>
 </file>
 
-<file path=customXml/itemProps4.xml><?xml version="1.0" encoding="utf-8"?>
+<file path=customXml/itemProps3.xml><?xml version="1.0" encoding="utf-8"?>
 <ds:datastoreItem xmlns:ds="http://schemas.openxmlformats.org/officeDocument/2006/customXml" ds:itemID="{C60B92E3-4CE3-4058-B654-E81D81D45CF6}">
   <ds:schemaRefs>
     <ds:schemaRef ds:uri="http://schemas.microsoft.com/office/2006/metadata/contentType"/>
@@ -2992,4 +3958,12 @@
     <ds:schemaRef ds:uri="http://schemas.microsoft.com/internal/obd"/>
   </ds:schemaRefs>
 </ds:datastoreItem>
+</file>
+
+<file path=customXml/itemProps4.xml><?xml version="1.0" encoding="utf-8"?>
+<ds:datastoreItem xmlns:ds="http://schemas.openxmlformats.org/officeDocument/2006/customXml" ds:itemID="{B620B58F-969B-4C6D-86D8-8C4AC0D91E03}">
+  <ds:schemaRefs>
+    <ds:schemaRef ds:uri="http://schemas.openxmlformats.org/officeDocument/2006/bibliography"/>
+  </ds:schemaRefs>
+</ds:datastoreItem>
 </file>
</xml_diff>

<commit_message>
task 6 code completed added method handlePlayerInteraction() to hold logic for player-world interactions added method setType() for Tile class
</commit_message>
<xml_diff>
--- a/FoPC2025ikhan121.docx
+++ b/FoPC2025ikhan121.docx
@@ -117,7 +117,7 @@
           <w:r>
             <w:fldChar w:fldCharType="separate"/>
           </w:r>
-          <w:hyperlink w:anchor="_Toc215589567" w:history="1">
+          <w:hyperlink w:anchor="_Toc215656383" w:history="1">
             <w:r>
               <w:rPr>
                 <w:rStyle w:val="Hyperlink"/>
@@ -144,7 +144,7 @@
                 <w:noProof/>
                 <w:webHidden/>
               </w:rPr>
-              <w:instrText xml:space="preserve"> PAGEREF _Toc215589567 \h </w:instrText>
+              <w:instrText xml:space="preserve"> PAGEREF _Toc215656383 \h </w:instrText>
             </w:r>
             <w:r>
               <w:rPr>
@@ -164,7 +164,7 @@
                 <w:noProof/>
                 <w:webHidden/>
               </w:rPr>
-              <w:t>1</w:t>
+              <w:t>2</w:t>
             </w:r>
             <w:r>
               <w:rPr>
@@ -191,7 +191,7 @@
               <w:lang w:eastAsia="zh-CN"/>
             </w:rPr>
           </w:pPr>
-          <w:hyperlink w:anchor="_Toc215589568" w:history="1">
+          <w:hyperlink w:anchor="_Toc215656384" w:history="1">
             <w:r>
               <w:rPr>
                 <w:rStyle w:val="Hyperlink"/>
@@ -218,7 +218,7 @@
                 <w:noProof/>
                 <w:webHidden/>
               </w:rPr>
-              <w:instrText xml:space="preserve"> PAGEREF _Toc215589568 \h </w:instrText>
+              <w:instrText xml:space="preserve"> PAGEREF _Toc215656384 \h </w:instrText>
             </w:r>
             <w:r>
               <w:rPr>
@@ -238,7 +238,7 @@
                 <w:noProof/>
                 <w:webHidden/>
               </w:rPr>
-              <w:t>1</w:t>
+              <w:t>2</w:t>
             </w:r>
             <w:r>
               <w:rPr>
@@ -265,7 +265,7 @@
               <w:lang w:eastAsia="zh-CN"/>
             </w:rPr>
           </w:pPr>
-          <w:hyperlink w:anchor="_Toc215589569" w:history="1">
+          <w:hyperlink w:anchor="_Toc215656385" w:history="1">
             <w:r>
               <w:rPr>
                 <w:rStyle w:val="Hyperlink"/>
@@ -292,7 +292,7 @@
                 <w:noProof/>
                 <w:webHidden/>
               </w:rPr>
-              <w:instrText xml:space="preserve"> PAGEREF _Toc215589569 \h </w:instrText>
+              <w:instrText xml:space="preserve"> PAGEREF _Toc215656385 \h </w:instrText>
             </w:r>
             <w:r>
               <w:rPr>
@@ -312,7 +312,7 @@
                 <w:noProof/>
                 <w:webHidden/>
               </w:rPr>
-              <w:t>1</w:t>
+              <w:t>2</w:t>
             </w:r>
             <w:r>
               <w:rPr>
@@ -339,7 +339,7 @@
               <w:lang w:eastAsia="zh-CN"/>
             </w:rPr>
           </w:pPr>
-          <w:hyperlink w:anchor="_Toc215589570" w:history="1">
+          <w:hyperlink w:anchor="_Toc215656386" w:history="1">
             <w:r>
               <w:rPr>
                 <w:rStyle w:val="Hyperlink"/>
@@ -366,7 +366,7 @@
                 <w:noProof/>
                 <w:webHidden/>
               </w:rPr>
-              <w:instrText xml:space="preserve"> PAGEREF _Toc215589570 \h </w:instrText>
+              <w:instrText xml:space="preserve"> PAGEREF _Toc215656386 \h </w:instrText>
             </w:r>
             <w:r>
               <w:rPr>
@@ -386,7 +386,7 @@
                 <w:noProof/>
                 <w:webHidden/>
               </w:rPr>
-              <w:t>1</w:t>
+              <w:t>2</w:t>
             </w:r>
             <w:r>
               <w:rPr>
@@ -413,7 +413,7 @@
               <w:lang w:eastAsia="zh-CN"/>
             </w:rPr>
           </w:pPr>
-          <w:hyperlink w:anchor="_Toc215589571" w:history="1">
+          <w:hyperlink w:anchor="_Toc215656387" w:history="1">
             <w:r>
               <w:rPr>
                 <w:rStyle w:val="Hyperlink"/>
@@ -440,7 +440,7 @@
                 <w:noProof/>
                 <w:webHidden/>
               </w:rPr>
-              <w:instrText xml:space="preserve"> PAGEREF _Toc215589571 \h </w:instrText>
+              <w:instrText xml:space="preserve"> PAGEREF _Toc215656387 \h </w:instrText>
             </w:r>
             <w:r>
               <w:rPr>
@@ -460,7 +460,377 @@
                 <w:noProof/>
                 <w:webHidden/>
               </w:rPr>
-              <w:t>1</w:t>
+              <w:t>2</w:t>
+            </w:r>
+            <w:r>
+              <w:rPr>
+                <w:noProof/>
+                <w:webHidden/>
+              </w:rPr>
+              <w:fldChar w:fldCharType="end"/>
+            </w:r>
+          </w:hyperlink>
+        </w:p>
+        <w:p>
+          <w:pPr>
+            <w:pStyle w:val="TOC3"/>
+            <w:tabs>
+              <w:tab w:val="right" w:leader="dot" w:pos="9628"/>
+            </w:tabs>
+            <w:rPr>
+              <w:rFonts w:asciiTheme="minorHAnsi" w:eastAsiaTheme="minorEastAsia" w:hAnsiTheme="minorHAnsi" w:cstheme="minorBidi"/>
+              <w:i w:val="0"/>
+              <w:iCs w:val="0"/>
+              <w:noProof/>
+              <w:sz w:val="24"/>
+              <w:szCs w:val="24"/>
+              <w:lang w:eastAsia="zh-CN"/>
+            </w:rPr>
+          </w:pPr>
+          <w:hyperlink w:anchor="_Toc215656388" w:history="1">
+            <w:r>
+              <w:rPr>
+                <w:rStyle w:val="Hyperlink"/>
+                <w:noProof/>
+              </w:rPr>
+              <w:t>Task 6 – Tilling dirt</w:t>
+            </w:r>
+            <w:r>
+              <w:rPr>
+                <w:noProof/>
+                <w:webHidden/>
+              </w:rPr>
+              <w:tab/>
+            </w:r>
+            <w:r>
+              <w:rPr>
+                <w:noProof/>
+                <w:webHidden/>
+              </w:rPr>
+              <w:fldChar w:fldCharType="begin"/>
+            </w:r>
+            <w:r>
+              <w:rPr>
+                <w:noProof/>
+                <w:webHidden/>
+              </w:rPr>
+              <w:instrText xml:space="preserve"> PAGEREF _Toc215656388 \h </w:instrText>
+            </w:r>
+            <w:r>
+              <w:rPr>
+                <w:noProof/>
+                <w:webHidden/>
+              </w:rPr>
+            </w:r>
+            <w:r>
+              <w:rPr>
+                <w:noProof/>
+                <w:webHidden/>
+              </w:rPr>
+              <w:fldChar w:fldCharType="separate"/>
+            </w:r>
+            <w:r>
+              <w:rPr>
+                <w:noProof/>
+                <w:webHidden/>
+              </w:rPr>
+              <w:t>2</w:t>
+            </w:r>
+            <w:r>
+              <w:rPr>
+                <w:noProof/>
+                <w:webHidden/>
+              </w:rPr>
+              <w:fldChar w:fldCharType="end"/>
+            </w:r>
+          </w:hyperlink>
+        </w:p>
+        <w:p>
+          <w:pPr>
+            <w:pStyle w:val="TOC3"/>
+            <w:tabs>
+              <w:tab w:val="right" w:leader="dot" w:pos="9628"/>
+            </w:tabs>
+            <w:rPr>
+              <w:rFonts w:asciiTheme="minorHAnsi" w:eastAsiaTheme="minorEastAsia" w:hAnsiTheme="minorHAnsi" w:cstheme="minorBidi"/>
+              <w:i w:val="0"/>
+              <w:iCs w:val="0"/>
+              <w:noProof/>
+              <w:sz w:val="24"/>
+              <w:szCs w:val="24"/>
+              <w:lang w:eastAsia="zh-CN"/>
+            </w:rPr>
+          </w:pPr>
+          <w:hyperlink w:anchor="_Toc215656389" w:history="1">
+            <w:r>
+              <w:rPr>
+                <w:rStyle w:val="Hyperlink"/>
+                <w:noProof/>
+              </w:rPr>
+              <w:t>Task 7 – Sowing seeds</w:t>
+            </w:r>
+            <w:r>
+              <w:rPr>
+                <w:noProof/>
+                <w:webHidden/>
+              </w:rPr>
+              <w:tab/>
+            </w:r>
+            <w:r>
+              <w:rPr>
+                <w:noProof/>
+                <w:webHidden/>
+              </w:rPr>
+              <w:fldChar w:fldCharType="begin"/>
+            </w:r>
+            <w:r>
+              <w:rPr>
+                <w:noProof/>
+                <w:webHidden/>
+              </w:rPr>
+              <w:instrText xml:space="preserve"> PAGEREF _Toc215656389 \h </w:instrText>
+            </w:r>
+            <w:r>
+              <w:rPr>
+                <w:noProof/>
+                <w:webHidden/>
+              </w:rPr>
+            </w:r>
+            <w:r>
+              <w:rPr>
+                <w:noProof/>
+                <w:webHidden/>
+              </w:rPr>
+              <w:fldChar w:fldCharType="separate"/>
+            </w:r>
+            <w:r>
+              <w:rPr>
+                <w:noProof/>
+                <w:webHidden/>
+              </w:rPr>
+              <w:t>2</w:t>
+            </w:r>
+            <w:r>
+              <w:rPr>
+                <w:noProof/>
+                <w:webHidden/>
+              </w:rPr>
+              <w:fldChar w:fldCharType="end"/>
+            </w:r>
+          </w:hyperlink>
+        </w:p>
+        <w:p>
+          <w:pPr>
+            <w:pStyle w:val="TOC3"/>
+            <w:tabs>
+              <w:tab w:val="right" w:leader="dot" w:pos="9628"/>
+            </w:tabs>
+            <w:rPr>
+              <w:rFonts w:asciiTheme="minorHAnsi" w:eastAsiaTheme="minorEastAsia" w:hAnsiTheme="minorHAnsi" w:cstheme="minorBidi"/>
+              <w:i w:val="0"/>
+              <w:iCs w:val="0"/>
+              <w:noProof/>
+              <w:sz w:val="24"/>
+              <w:szCs w:val="24"/>
+              <w:lang w:eastAsia="zh-CN"/>
+            </w:rPr>
+          </w:pPr>
+          <w:hyperlink w:anchor="_Toc215656390" w:history="1">
+            <w:r>
+              <w:rPr>
+                <w:rStyle w:val="Hyperlink"/>
+                <w:noProof/>
+              </w:rPr>
+              <w:t>Task 8 – Even better farms</w:t>
+            </w:r>
+            <w:r>
+              <w:rPr>
+                <w:noProof/>
+                <w:webHidden/>
+              </w:rPr>
+              <w:tab/>
+            </w:r>
+            <w:r>
+              <w:rPr>
+                <w:noProof/>
+                <w:webHidden/>
+              </w:rPr>
+              <w:fldChar w:fldCharType="begin"/>
+            </w:r>
+            <w:r>
+              <w:rPr>
+                <w:noProof/>
+                <w:webHidden/>
+              </w:rPr>
+              <w:instrText xml:space="preserve"> PAGEREF _Toc215656390 \h </w:instrText>
+            </w:r>
+            <w:r>
+              <w:rPr>
+                <w:noProof/>
+                <w:webHidden/>
+              </w:rPr>
+            </w:r>
+            <w:r>
+              <w:rPr>
+                <w:noProof/>
+                <w:webHidden/>
+              </w:rPr>
+              <w:fldChar w:fldCharType="separate"/>
+            </w:r>
+            <w:r>
+              <w:rPr>
+                <w:noProof/>
+                <w:webHidden/>
+              </w:rPr>
+              <w:t>2</w:t>
+            </w:r>
+            <w:r>
+              <w:rPr>
+                <w:noProof/>
+                <w:webHidden/>
+              </w:rPr>
+              <w:fldChar w:fldCharType="end"/>
+            </w:r>
+          </w:hyperlink>
+        </w:p>
+        <w:p>
+          <w:pPr>
+            <w:pStyle w:val="TOC3"/>
+            <w:tabs>
+              <w:tab w:val="right" w:leader="dot" w:pos="9628"/>
+            </w:tabs>
+            <w:rPr>
+              <w:rFonts w:asciiTheme="minorHAnsi" w:eastAsiaTheme="minorEastAsia" w:hAnsiTheme="minorHAnsi" w:cstheme="minorBidi"/>
+              <w:i w:val="0"/>
+              <w:iCs w:val="0"/>
+              <w:noProof/>
+              <w:sz w:val="24"/>
+              <w:szCs w:val="24"/>
+              <w:lang w:eastAsia="zh-CN"/>
+            </w:rPr>
+          </w:pPr>
+          <w:hyperlink w:anchor="_Toc215656391" w:history="1">
+            <w:r>
+              <w:rPr>
+                <w:rStyle w:val="Hyperlink"/>
+                <w:noProof/>
+              </w:rPr>
+              <w:t>Task 9 – Growth and even better movement</w:t>
+            </w:r>
+            <w:r>
+              <w:rPr>
+                <w:noProof/>
+                <w:webHidden/>
+              </w:rPr>
+              <w:tab/>
+            </w:r>
+            <w:r>
+              <w:rPr>
+                <w:noProof/>
+                <w:webHidden/>
+              </w:rPr>
+              <w:fldChar w:fldCharType="begin"/>
+            </w:r>
+            <w:r>
+              <w:rPr>
+                <w:noProof/>
+                <w:webHidden/>
+              </w:rPr>
+              <w:instrText xml:space="preserve"> PAGEREF _Toc215656391 \h </w:instrText>
+            </w:r>
+            <w:r>
+              <w:rPr>
+                <w:noProof/>
+                <w:webHidden/>
+              </w:rPr>
+            </w:r>
+            <w:r>
+              <w:rPr>
+                <w:noProof/>
+                <w:webHidden/>
+              </w:rPr>
+              <w:fldChar w:fldCharType="separate"/>
+            </w:r>
+            <w:r>
+              <w:rPr>
+                <w:noProof/>
+                <w:webHidden/>
+              </w:rPr>
+              <w:t>2</w:t>
+            </w:r>
+            <w:r>
+              <w:rPr>
+                <w:noProof/>
+                <w:webHidden/>
+              </w:rPr>
+              <w:fldChar w:fldCharType="end"/>
+            </w:r>
+          </w:hyperlink>
+        </w:p>
+        <w:p>
+          <w:pPr>
+            <w:pStyle w:val="TOC3"/>
+            <w:tabs>
+              <w:tab w:val="right" w:leader="dot" w:pos="9628"/>
+            </w:tabs>
+            <w:rPr>
+              <w:rFonts w:asciiTheme="minorHAnsi" w:eastAsiaTheme="minorEastAsia" w:hAnsiTheme="minorHAnsi" w:cstheme="minorBidi"/>
+              <w:i w:val="0"/>
+              <w:iCs w:val="0"/>
+              <w:noProof/>
+              <w:sz w:val="24"/>
+              <w:szCs w:val="24"/>
+              <w:lang w:eastAsia="zh-CN"/>
+            </w:rPr>
+          </w:pPr>
+          <w:hyperlink w:anchor="_Toc215656392" w:history="1">
+            <w:r>
+              <w:rPr>
+                <w:rStyle w:val="Hyperlink"/>
+                <w:noProof/>
+              </w:rPr>
+              <w:t>Task 10 - Harvest</w:t>
+            </w:r>
+            <w:r>
+              <w:rPr>
+                <w:noProof/>
+                <w:webHidden/>
+              </w:rPr>
+              <w:tab/>
+            </w:r>
+            <w:r>
+              <w:rPr>
+                <w:noProof/>
+                <w:webHidden/>
+              </w:rPr>
+              <w:fldChar w:fldCharType="begin"/>
+            </w:r>
+            <w:r>
+              <w:rPr>
+                <w:noProof/>
+                <w:webHidden/>
+              </w:rPr>
+              <w:instrText xml:space="preserve"> PAGEREF _Toc215656392 \h </w:instrText>
+            </w:r>
+            <w:r>
+              <w:rPr>
+                <w:noProof/>
+                <w:webHidden/>
+              </w:rPr>
+            </w:r>
+            <w:r>
+              <w:rPr>
+                <w:noProof/>
+                <w:webHidden/>
+              </w:rPr>
+              <w:fldChar w:fldCharType="separate"/>
+            </w:r>
+            <w:r>
+              <w:rPr>
+                <w:noProof/>
+                <w:webHidden/>
+              </w:rPr>
+              <w:t>2</w:t>
             </w:r>
             <w:r>
               <w:rPr>
@@ -487,7 +857,6 @@
       <w:pPr>
         <w:pStyle w:val="Heading3"/>
       </w:pPr>
-      <w:bookmarkStart w:id="0" w:name="_Toc215589567"/>
     </w:p>
     <w:p>
       <w:pPr>
@@ -516,6 +885,7 @@
       <w:pPr>
         <w:pStyle w:val="Heading3"/>
       </w:pPr>
+      <w:bookmarkStart w:id="0" w:name="_Toc215656383"/>
       <w:r>
         <w:lastRenderedPageBreak/>
         <w:t>Task 1 – Create the player object</w:t>
@@ -605,7 +975,7 @@
       <w:pPr>
         <w:pStyle w:val="Heading3"/>
       </w:pPr>
-      <w:bookmarkStart w:id="1" w:name="_Toc215589568"/>
+      <w:bookmarkStart w:id="1" w:name="_Toc215656384"/>
       <w:r>
         <w:t>Task 2 – Move the player</w:t>
       </w:r>
@@ -630,14 +1000,12 @@
       <w:r>
         <w:t xml:space="preserve">to track the initial position of the player: </w:t>
       </w:r>
-      <w:proofErr w:type="spellStart"/>
       <w:r>
         <w:rPr>
           <w:rStyle w:val="CodeChar"/>
         </w:rPr>
         <w:t>currentX</w:t>
       </w:r>
-      <w:proofErr w:type="spellEnd"/>
       <w:r>
         <w:t xml:space="preserve"> and</w:t>
       </w:r>
@@ -647,14 +1015,12 @@
         </w:rPr>
         <w:t xml:space="preserve"> </w:t>
       </w:r>
-      <w:proofErr w:type="spellStart"/>
       <w:r>
         <w:rPr>
           <w:rStyle w:val="CodeChar"/>
         </w:rPr>
         <w:t>currentY</w:t>
       </w:r>
-      <w:proofErr w:type="spellEnd"/>
       <w:r>
         <w:t xml:space="preserve"> </w:t>
       </w:r>
@@ -667,7 +1033,6 @@
       <w:r>
         <w:t xml:space="preserve">inherited </w:t>
       </w:r>
-      <w:proofErr w:type="spellStart"/>
       <w:proofErr w:type="gramStart"/>
       <w:r>
         <w:rPr>
@@ -675,7 +1040,6 @@
         </w:rPr>
         <w:t>getX</w:t>
       </w:r>
-      <w:proofErr w:type="spellEnd"/>
       <w:r>
         <w:rPr>
           <w:rStyle w:val="CodeChar"/>
@@ -692,7 +1056,6 @@
       <w:r>
         <w:t xml:space="preserve"> and </w:t>
       </w:r>
-      <w:proofErr w:type="spellStart"/>
       <w:proofErr w:type="gramStart"/>
       <w:r>
         <w:rPr>
@@ -700,7 +1063,6 @@
         </w:rPr>
         <w:t>getY</w:t>
       </w:r>
-      <w:proofErr w:type="spellEnd"/>
       <w:r>
         <w:rPr>
           <w:rStyle w:val="CodeChar"/>
@@ -744,20 +1106,12 @@
       <w:r>
         <w:t xml:space="preserve">, utilising the inherited </w:t>
       </w:r>
-      <w:proofErr w:type="spellStart"/>
       <w:proofErr w:type="gramStart"/>
       <w:r>
         <w:rPr>
           <w:rStyle w:val="CodeChar"/>
         </w:rPr>
-        <w:t>setPosition</w:t>
-      </w:r>
-      <w:proofErr w:type="spellEnd"/>
-      <w:r>
-        <w:rPr>
-          <w:rStyle w:val="CodeChar"/>
-        </w:rPr>
-        <w:t>(</w:t>
+        <w:t>setPosition(</w:t>
       </w:r>
       <w:proofErr w:type="gramEnd"/>
       <w:r>
@@ -808,7 +1162,7 @@
       <w:pPr>
         <w:pStyle w:val="Heading3"/>
       </w:pPr>
-      <w:bookmarkStart w:id="2" w:name="_Toc215589569"/>
+      <w:bookmarkStart w:id="2" w:name="_Toc215656385"/>
       <w:r>
         <w:t>Task 3 – Creating a farm</w:t>
       </w:r>
@@ -889,14 +1243,12 @@
       <w:r>
         <w:t xml:space="preserve"> loops, creating pointers </w:t>
       </w:r>
-      <w:proofErr w:type="spellStart"/>
       <w:r>
         <w:rPr>
           <w:rStyle w:val="CodeChar"/>
         </w:rPr>
         <w:t>i</w:t>
       </w:r>
-      <w:proofErr w:type="spellEnd"/>
       <w:r>
         <w:t xml:space="preserve"> and </w:t>
       </w:r>
@@ -950,7 +1302,7 @@
       <w:pPr>
         <w:pStyle w:val="Heading3"/>
       </w:pPr>
-      <w:bookmarkStart w:id="3" w:name="_Toc215589570"/>
+      <w:bookmarkStart w:id="3" w:name="_Toc215656386"/>
       <w:r>
         <w:t>Task 4 – Better player movement</w:t>
       </w:r>
@@ -980,20 +1332,12 @@
       <w:r>
         <w:t xml:space="preserve">Each call to the </w:t>
       </w:r>
-      <w:proofErr w:type="spellStart"/>
       <w:proofErr w:type="gramStart"/>
       <w:r>
         <w:rPr>
           <w:rStyle w:val="CodeChar"/>
         </w:rPr>
-        <w:t>setPosition</w:t>
-      </w:r>
-      <w:proofErr w:type="spellEnd"/>
-      <w:r>
-        <w:rPr>
-          <w:rStyle w:val="CodeChar"/>
-        </w:rPr>
-        <w:t>(</w:t>
+        <w:t>setPosition(</w:t>
       </w:r>
       <w:proofErr w:type="gramEnd"/>
       <w:r>
@@ -1077,25 +1421,21 @@
       <w:r>
         <w:t xml:space="preserve">, </w:t>
       </w:r>
-      <w:proofErr w:type="spellStart"/>
       <w:r>
         <w:rPr>
           <w:rStyle w:val="CodeChar"/>
         </w:rPr>
         <w:t>currentX</w:t>
       </w:r>
-      <w:proofErr w:type="spellEnd"/>
       <w:r>
         <w:t xml:space="preserve"> and </w:t>
       </w:r>
-      <w:proofErr w:type="spellStart"/>
       <w:r>
         <w:rPr>
           <w:rStyle w:val="CodeChar"/>
         </w:rPr>
         <w:t>currentY</w:t>
       </w:r>
-      <w:proofErr w:type="spellEnd"/>
       <w:r>
         <w:t>.</w:t>
       </w:r>
@@ -1115,7 +1455,7 @@
       <w:pPr>
         <w:pStyle w:val="Heading3"/>
       </w:pPr>
-      <w:bookmarkStart w:id="4" w:name="_Toc215589571"/>
+      <w:bookmarkStart w:id="4" w:name="_Toc215656387"/>
       <w:r>
         <w:t>Task 5 – A better farm</w:t>
       </w:r>
@@ -1160,20 +1500,12 @@
       <w:r>
         <w:t xml:space="preserve"> </w:t>
       </w:r>
-      <w:proofErr w:type="spellStart"/>
       <w:proofErr w:type="gramStart"/>
       <w:r>
         <w:rPr>
           <w:rStyle w:val="CodeChar"/>
         </w:rPr>
-        <w:t>nextInt</w:t>
-      </w:r>
-      <w:proofErr w:type="spellEnd"/>
-      <w:r>
-        <w:rPr>
-          <w:rStyle w:val="CodeChar"/>
-        </w:rPr>
-        <w:t>(</w:t>
+        <w:t>nextInt(</w:t>
       </w:r>
       <w:proofErr w:type="gramEnd"/>
       <w:r>
@@ -1270,16 +1602,8 @@
         <w:rPr>
           <w:rStyle w:val="CodeChar"/>
         </w:rPr>
-        <w:t>LEVEL_WIDTH-</w:t>
-      </w:r>
-      <w:proofErr w:type="spellStart"/>
-      <w:r>
-        <w:rPr>
-          <w:rStyle w:val="CodeChar"/>
-        </w:rPr>
-        <w:t>plotWidth</w:t>
-      </w:r>
-      <w:proofErr w:type="spellEnd"/>
+        <w:t>LEVEL_WIDTH-plotWidth</w:t>
+      </w:r>
       <w:r>
         <w:rPr>
           <w:rStyle w:val="CodeChar"/>
@@ -1544,14 +1868,15 @@
       </w:r>
     </w:p>
     <w:p>
-      <w:pPr>
+      <w:r>
         <w:rPr>
           <w:rStyle w:val="SubtleEmphasis"/>
           <w:i w:val="0"/>
           <w:iCs w:val="0"/>
           <w:color w:val="auto"/>
         </w:rPr>
-      </w:pPr>
+        <w:t xml:space="preserve">These conditions </w:t>
+      </w:r>
       <w:r>
         <w:rPr>
           <w:rStyle w:val="SubtleEmphasis"/>
@@ -1559,15 +1884,6 @@
           <w:iCs w:val="0"/>
           <w:color w:val="auto"/>
         </w:rPr>
-        <w:t xml:space="preserve">These conditions </w:t>
-      </w:r>
-      <w:r>
-        <w:rPr>
-          <w:rStyle w:val="SubtleEmphasis"/>
-          <w:i w:val="0"/>
-          <w:iCs w:val="0"/>
-          <w:color w:val="auto"/>
-        </w:rPr>
         <w:t xml:space="preserve">determine whether the current </w:t>
       </w:r>
       <w:r>
@@ -1631,12 +1947,123 @@
         <w:t>STONE_GROUND</w:t>
       </w:r>
       <w:r>
-        <w:rPr>
-          <w:rStyle w:val="CodeChar"/>
-        </w:rPr>
-        <w:t xml:space="preserve">. </w:t>
+        <w:t>.</w:t>
       </w:r>
     </w:p>
+    <w:p>
+      <w:pPr>
+        <w:pStyle w:val="Heading3"/>
+      </w:pPr>
+      <w:bookmarkStart w:id="5" w:name="_Toc215656388"/>
+      <w:r>
+        <w:t>T</w:t>
+      </w:r>
+      <w:r>
+        <w:t xml:space="preserve">ask </w:t>
+      </w:r>
+      <w:r>
+        <w:t>6</w:t>
+      </w:r>
+      <w:r>
+        <w:t xml:space="preserve"> – </w:t>
+      </w:r>
+      <w:r>
+        <w:t>Tilling dirt</w:t>
+      </w:r>
+      <w:bookmarkEnd w:id="5"/>
+    </w:p>
+    <w:p>
+      <w:pPr>
+        <w:pStyle w:val="Heading3"/>
+      </w:pPr>
+      <w:bookmarkStart w:id="6" w:name="_Toc215656389"/>
+      <w:r>
+        <w:t>T</w:t>
+      </w:r>
+      <w:r>
+        <w:t xml:space="preserve">ask </w:t>
+      </w:r>
+      <w:r>
+        <w:t>7</w:t>
+      </w:r>
+      <w:r>
+        <w:t xml:space="preserve"> – </w:t>
+      </w:r>
+      <w:r>
+        <w:t>Sowing seeds</w:t>
+      </w:r>
+      <w:bookmarkEnd w:id="6"/>
+    </w:p>
+    <w:p>
+      <w:pPr>
+        <w:pStyle w:val="Heading3"/>
+      </w:pPr>
+      <w:bookmarkStart w:id="7" w:name="_Toc215656390"/>
+      <w:r>
+        <w:t>Task</w:t>
+      </w:r>
+      <w:r>
+        <w:t xml:space="preserve"> </w:t>
+      </w:r>
+      <w:r>
+        <w:t xml:space="preserve">8 </w:t>
+      </w:r>
+      <w:r>
+        <w:t>–</w:t>
+      </w:r>
+      <w:r>
+        <w:t xml:space="preserve"> </w:t>
+      </w:r>
+      <w:r>
+        <w:t>Even better farms</w:t>
+      </w:r>
+      <w:bookmarkEnd w:id="7"/>
+    </w:p>
+    <w:p>
+      <w:pPr>
+        <w:pStyle w:val="Heading3"/>
+      </w:pPr>
+      <w:bookmarkStart w:id="8" w:name="_Toc215656391"/>
+      <w:r>
+        <w:t>Task</w:t>
+      </w:r>
+      <w:r>
+        <w:t xml:space="preserve"> </w:t>
+      </w:r>
+      <w:r>
+        <w:t xml:space="preserve">9 </w:t>
+      </w:r>
+      <w:r>
+        <w:t>–</w:t>
+      </w:r>
+      <w:r>
+        <w:t xml:space="preserve"> </w:t>
+      </w:r>
+      <w:r>
+        <w:t>Growth and even better movement</w:t>
+      </w:r>
+      <w:bookmarkEnd w:id="8"/>
+    </w:p>
+    <w:p>
+      <w:pPr>
+        <w:pStyle w:val="Heading3"/>
+      </w:pPr>
+      <w:bookmarkStart w:id="9" w:name="_Toc215656392"/>
+      <w:r>
+        <w:t>Task</w:t>
+      </w:r>
+      <w:r>
+        <w:t xml:space="preserve"> 10 - </w:t>
+      </w:r>
+      <w:r>
+        <w:t>Harvest</w:t>
+      </w:r>
+      <w:bookmarkEnd w:id="9"/>
+    </w:p>
+    <w:p/>
+    <w:p/>
+    <w:p/>
+    <w:p/>
     <w:sectPr>
       <w:headerReference w:type="default" r:id="rId11"/>
       <w:footerReference w:type="default" r:id="rId12"/>
@@ -1684,6 +2111,7 @@
         <w:docPartUnique/>
       </w:docPartObj>
     </w:sdtPr>
+    <w:sdtEndPr/>
     <w:sdtContent>
       <w:p>
         <w:pPr>
@@ -3722,14 +4150,6 @@
 </file>
 
 <file path=customXml/item1.xml><?xml version="1.0" encoding="utf-8"?>
-<p:properties xmlns:p="http://schemas.microsoft.com/office/2006/metadata/properties" xmlns:xsi="http://www.w3.org/2001/XMLSchema-instance" xmlns:pc="http://schemas.microsoft.com/office/infopath/2007/PartnerControls">
-  <documentManagement>
-    <_activity xmlns="612712a8-ae2a-4dcd-b942-9b8f9ae96e9e" xsi:nil="true"/>
-  </documentManagement>
-</p:properties>
-</file>
-
-<file path=customXml/item2.xml><?xml version="1.0" encoding="utf-8"?>
 <?mso-contentType ?>
 <FormTemplates xmlns="http://schemas.microsoft.com/sharepoint/v3/contenttype/forms">
   <Display>DocumentLibraryForm</Display>
@@ -3738,7 +4158,19 @@
 </FormTemplates>
 </file>
 
+<file path=customXml/item2.xml><?xml version="1.0" encoding="utf-8"?>
+<p:properties xmlns:p="http://schemas.microsoft.com/office/2006/metadata/properties" xmlns:xsi="http://www.w3.org/2001/XMLSchema-instance" xmlns:pc="http://schemas.microsoft.com/office/infopath/2007/PartnerControls">
+  <documentManagement>
+    <_activity xmlns="612712a8-ae2a-4dcd-b942-9b8f9ae96e9e" xsi:nil="true"/>
+  </documentManagement>
+</p:properties>
+</file>
+
 <file path=customXml/item3.xml><?xml version="1.0" encoding="utf-8"?>
+<b:Sources xmlns:b="http://schemas.openxmlformats.org/officeDocument/2006/bibliography" xmlns="http://schemas.openxmlformats.org/officeDocument/2006/bibliography" SelectedStyle="\APASixthEditionOfficeOnline.xsl" StyleName="APA" Version="6"/>
+</file>
+
+<file path=customXml/item4.xml><?xml version="1.0" encoding="utf-8"?>
 <ct:contentTypeSchema xmlns:ct="http://schemas.microsoft.com/office/2006/metadata/contentType" xmlns:ma="http://schemas.microsoft.com/office/2006/metadata/properties/metaAttributes" ct:_="" ma:_="" ma:contentTypeName="Document" ma:contentTypeID="0x0101001259B59CE603B546A477065F36A33069" ma:contentTypeVersion="10" ma:contentTypeDescription="Create a new document." ma:contentTypeScope="" ma:versionID="e267d0a13990b8fd627f8d5f5e46e620">
   <xsd:schema xmlns:xsd="http://www.w3.org/2001/XMLSchema" xmlns:xs="http://www.w3.org/2001/XMLSchema" xmlns:p="http://schemas.microsoft.com/office/2006/metadata/properties" xmlns:ns3="612712a8-ae2a-4dcd-b942-9b8f9ae96e9e" targetNamespace="http://schemas.microsoft.com/office/2006/metadata/properties" ma:root="true" ma:fieldsID="50aedaacc0c08878ea9fcd7c78f77de9" ns3:_="">
     <xsd:import namespace="612712a8-ae2a-4dcd-b942-9b8f9ae96e9e"/>
@@ -3920,11 +4352,15 @@
 </ct:contentTypeSchema>
 </file>
 
-<file path=customXml/item4.xml><?xml version="1.0" encoding="utf-8"?>
-<b:Sources xmlns:b="http://schemas.openxmlformats.org/officeDocument/2006/bibliography" xmlns="http://schemas.openxmlformats.org/officeDocument/2006/bibliography" SelectedStyle="\APASixthEditionOfficeOnline.xsl" StyleName="APA" Version="6"/>
+<file path=customXml/itemProps1.xml><?xml version="1.0" encoding="utf-8"?>
+<ds:datastoreItem xmlns:ds="http://schemas.openxmlformats.org/officeDocument/2006/customXml" ds:itemID="{F31C2C17-A0ED-4242-845D-6D0F7B79A585}">
+  <ds:schemaRefs>
+    <ds:schemaRef ds:uri="http://schemas.microsoft.com/sharepoint/v3/contenttype/forms"/>
+  </ds:schemaRefs>
+</ds:datastoreItem>
 </file>
 
-<file path=customXml/itemProps1.xml><?xml version="1.0" encoding="utf-8"?>
+<file path=customXml/itemProps2.xml><?xml version="1.0" encoding="utf-8"?>
 <ds:datastoreItem xmlns:ds="http://schemas.openxmlformats.org/officeDocument/2006/customXml" ds:itemID="{B846D8C8-31CE-45F4-8C1D-EE9351D06AF0}">
   <ds:schemaRefs>
     <ds:schemaRef ds:uri="http://schemas.microsoft.com/office/2006/metadata/properties"/>
@@ -3934,15 +4370,15 @@
 </ds:datastoreItem>
 </file>
 
-<file path=customXml/itemProps2.xml><?xml version="1.0" encoding="utf-8"?>
-<ds:datastoreItem xmlns:ds="http://schemas.openxmlformats.org/officeDocument/2006/customXml" ds:itemID="{F31C2C17-A0ED-4242-845D-6D0F7B79A585}">
+<file path=customXml/itemProps3.xml><?xml version="1.0" encoding="utf-8"?>
+<ds:datastoreItem xmlns:ds="http://schemas.openxmlformats.org/officeDocument/2006/customXml" ds:itemID="{B620B58F-969B-4C6D-86D8-8C4AC0D91E03}">
   <ds:schemaRefs>
-    <ds:schemaRef ds:uri="http://schemas.microsoft.com/sharepoint/v3/contenttype/forms"/>
+    <ds:schemaRef ds:uri="http://schemas.openxmlformats.org/officeDocument/2006/bibliography"/>
   </ds:schemaRefs>
 </ds:datastoreItem>
 </file>
 
-<file path=customXml/itemProps3.xml><?xml version="1.0" encoding="utf-8"?>
+<file path=customXml/itemProps4.xml><?xml version="1.0" encoding="utf-8"?>
 <ds:datastoreItem xmlns:ds="http://schemas.openxmlformats.org/officeDocument/2006/customXml" ds:itemID="{C60B92E3-4CE3-4058-B654-E81D81D45CF6}">
   <ds:schemaRefs>
     <ds:schemaRef ds:uri="http://schemas.microsoft.com/office/2006/metadata/contentType"/>
@@ -3958,12 +4394,4 @@
     <ds:schemaRef ds:uri="http://schemas.microsoft.com/internal/obd"/>
   </ds:schemaRefs>
 </ds:datastoreItem>
-</file>
-
-<file path=customXml/itemProps4.xml><?xml version="1.0" encoding="utf-8"?>
-<ds:datastoreItem xmlns:ds="http://schemas.openxmlformats.org/officeDocument/2006/customXml" ds:itemID="{B620B58F-969B-4C6D-86D8-8C4AC0D91E03}">
-  <ds:schemaRefs>
-    <ds:schemaRef ds:uri="http://schemas.openxmlformats.org/officeDocument/2006/bibliography"/>
-  </ds:schemaRefs>
-</ds:datastoreItem>
 </file>
</xml_diff>